<commit_message>
Update Estudio de factibilidad Ingenieria.docx
</commit_message>
<xml_diff>
--- a/archivos-originales/Estudio de factibilidad Ingenieria.docx
+++ b/archivos-originales/Estudio de factibilidad Ingenieria.docx
@@ -21,12 +21,14 @@
         <w:pStyle w:val="Ttulo1"/>
         <w:rPr>
           <w:rFonts w:ascii="Bahnschrift SemiBold" w:hAnsi="Bahnschrift SemiBold"/>
+          <w:color w:val="244061" w:themeColor="accent1" w:themeShade="80"/>
           <w:lang w:val="es-MX"/>
         </w:rPr>
       </w:pPr>
       <w:r>
         <w:rPr>
           <w:rFonts w:ascii="Bahnschrift SemiBold" w:hAnsi="Bahnschrift SemiBold"/>
+          <w:color w:val="244061" w:themeColor="accent1" w:themeShade="80"/>
           <w:lang w:val="es-MX"/>
         </w:rPr>
         <w:t>1. Información del Proyecto</w:t>
@@ -129,12 +131,14 @@
         <w:pStyle w:val="Ttulo1"/>
         <w:rPr>
           <w:rFonts w:ascii="Bahnschrift SemiBold" w:hAnsi="Bahnschrift SemiBold"/>
+          <w:color w:val="244061" w:themeColor="accent1" w:themeShade="80"/>
           <w:lang w:val="es-MX"/>
         </w:rPr>
       </w:pPr>
       <w:r>
         <w:rPr>
           <w:rFonts w:ascii="Bahnschrift SemiBold" w:hAnsi="Bahnschrift SemiBold"/>
+          <w:color w:val="244061" w:themeColor="accent1" w:themeShade="80"/>
           <w:lang w:val="es-MX"/>
         </w:rPr>
         <w:t>2. Resumen Ejecutivo</w:t>
@@ -176,7 +180,25 @@
           <w:szCs w:val="24"/>
           <w:lang w:val="es-MX"/>
         </w:rPr>
-        <w:t xml:space="preserve"> actualmente enfrenta diversos problemas debido al uso de métodos manuales para la gestión de citas, expedientes clínicos e inventario. </w:t>
+        <w:t xml:space="preserve"> actualmente enfrenta diversos problemas debido al uso de métodos manuales para la gestión de citas</w:t>
+      </w:r>
+      <w:r>
+        <w:rPr>
+          <w:rFonts w:ascii="Aptos" w:hAnsi="Aptos"/>
+          <w:sz w:val="24"/>
+          <w:szCs w:val="24"/>
+          <w:lang w:val="es-MX"/>
+        </w:rPr>
+        <w:t xml:space="preserve"> y</w:t>
+      </w:r>
+      <w:r>
+        <w:rPr>
+          <w:rFonts w:ascii="Aptos" w:hAnsi="Aptos"/>
+          <w:sz w:val="24"/>
+          <w:szCs w:val="24"/>
+          <w:lang w:val="es-MX"/>
+        </w:rPr>
+        <w:t xml:space="preserve"> expedientes clínicos. </w:t>
       </w:r>
       <w:r>
         <w:rPr>
@@ -248,7 +270,7 @@
           <w:szCs w:val="24"/>
           <w:lang w:val="es-MX"/>
         </w:rPr>
-        <w:t xml:space="preserve"> de información y dificultad para controlar los medicamentos disponibles.</w:t>
+        <w:t xml:space="preserve"> de información.</w:t>
       </w:r>
       <w:r>
         <w:rPr>
@@ -814,12 +836,14 @@
         <w:pStyle w:val="Ttulo1"/>
         <w:rPr>
           <w:rFonts w:ascii="Bahnschrift SemiBold" w:hAnsi="Bahnschrift SemiBold"/>
+          <w:color w:val="244061" w:themeColor="accent1" w:themeShade="80"/>
           <w:lang w:val="es-MX"/>
         </w:rPr>
       </w:pPr>
       <w:r>
         <w:rPr>
           <w:rFonts w:ascii="Bahnschrift SemiBold" w:hAnsi="Bahnschrift SemiBold"/>
+          <w:color w:val="244061" w:themeColor="accent1" w:themeShade="80"/>
           <w:lang w:val="es-MX"/>
         </w:rPr>
         <w:t>3. Antecedentes del Proyecto</w:t>
@@ -922,7 +946,25 @@
           <w:szCs w:val="24"/>
           <w:lang w:val="es-MX"/>
         </w:rPr>
-        <w:t xml:space="preserve"> operaciones de manera manual, registrando citas en agendas físicas, controlando inventarios en cuadernos y manteniendo expedientes clínicos en papel. </w:t>
+        <w:t xml:space="preserve"> operaciones de manera manual, registrando citas en agendas físicas </w:t>
+      </w:r>
+      <w:r>
+        <w:rPr>
+          <w:rFonts w:ascii="Aptos" w:hAnsi="Aptos"/>
+          <w:sz w:val="24"/>
+          <w:szCs w:val="24"/>
+          <w:lang w:val="es-MX"/>
+        </w:rPr>
+        <w:t>como</w:t>
+      </w:r>
+      <w:r>
+        <w:rPr>
+          <w:rFonts w:ascii="Aptos" w:hAnsi="Aptos"/>
+          <w:sz w:val="24"/>
+          <w:szCs w:val="24"/>
+          <w:lang w:val="es-MX"/>
+        </w:rPr>
+        <w:t xml:space="preserve"> cuadernos y manteniendo expedientes clínicos en papel. </w:t>
       </w:r>
       <w:r>
         <w:rPr>
@@ -1219,12 +1261,14 @@
         <w:pStyle w:val="Ttulo1"/>
         <w:rPr>
           <w:rFonts w:ascii="Bahnschrift SemiBold" w:hAnsi="Bahnschrift SemiBold"/>
+          <w:color w:val="244061" w:themeColor="accent1" w:themeShade="80"/>
           <w:lang w:val="es-MX"/>
         </w:rPr>
       </w:pPr>
       <w:r>
         <w:rPr>
           <w:rFonts w:ascii="Bahnschrift SemiBold" w:hAnsi="Bahnschrift SemiBold"/>
+          <w:color w:val="244061" w:themeColor="accent1" w:themeShade="80"/>
           <w:lang w:val="es-MX"/>
         </w:rPr>
         <w:t>4. El Proyecto y su Contexto</w:t>
@@ -1246,7 +1290,7 @@
           <w:szCs w:val="24"/>
           <w:lang w:val="es-MX"/>
         </w:rPr>
-        <w:t>El proyecto consiste en desarrollar un sistema de gestión de citas médicas, digitalización de expedientes clínicos y administración de inventarios de farmacia.</w:t>
+        <w:t>El proyecto consiste en desarrollar un sistema de gestión de citas médicas, digitalización de expedientes clínicos.</w:t>
       </w:r>
       <w:r>
         <w:rPr>
@@ -1337,7 +1381,25 @@
           <w:szCs w:val="24"/>
           <w:lang w:val="es-MX"/>
         </w:rPr>
-        <w:t xml:space="preserve"> de un sistema </w:t>
+        <w:t xml:space="preserve"> de un sistema</w:t>
+      </w:r>
+      <w:r>
+        <w:rPr>
+          <w:rFonts w:ascii="Aptos" w:hAnsi="Aptos"/>
+          <w:sz w:val="24"/>
+          <w:szCs w:val="24"/>
+          <w:lang w:val="es-MX"/>
+        </w:rPr>
+        <w:t xml:space="preserve"> </w:t>
+      </w:r>
+      <w:r>
+        <w:rPr>
+          <w:rFonts w:ascii="Aptos" w:hAnsi="Aptos"/>
+          <w:sz w:val="24"/>
+          <w:szCs w:val="24"/>
+          <w:lang w:val="es-MX"/>
+        </w:rPr>
+        <w:t>digital responderá a la necesidad de eficiencia y organización.</w:t>
       </w:r>
     </w:p>
     <w:p>
@@ -1356,7 +1418,70 @@
           <w:szCs w:val="24"/>
           <w:lang w:val="es-MX"/>
         </w:rPr>
-        <w:t>digital responderá a la necesidad de eficiencia y organización.</w:t>
+        <w:t xml:space="preserve">Las entrevistas concedidas </w:t>
+      </w:r>
+      <w:r>
+        <w:rPr>
+          <w:rFonts w:ascii="Aptos" w:hAnsi="Aptos"/>
+          <w:sz w:val="24"/>
+          <w:szCs w:val="24"/>
+          <w:lang w:val="es-MX"/>
+        </w:rPr>
+        <w:t xml:space="preserve">anteriormente </w:t>
+      </w:r>
+      <w:r>
+        <w:rPr>
+          <w:rFonts w:ascii="Aptos" w:hAnsi="Aptos"/>
+          <w:sz w:val="24"/>
+          <w:szCs w:val="24"/>
+          <w:lang w:val="es-MX"/>
+        </w:rPr>
+        <w:t xml:space="preserve">por el cliente </w:t>
+      </w:r>
+      <w:r>
+        <w:rPr>
+          <w:rFonts w:ascii="Aptos" w:hAnsi="Aptos"/>
+          <w:sz w:val="24"/>
+          <w:szCs w:val="24"/>
+          <w:lang w:val="es-MX"/>
+        </w:rPr>
+        <w:t xml:space="preserve">y realizadas por el equipo de ISC, </w:t>
+      </w:r>
+      <w:r>
+        <w:rPr>
+          <w:rFonts w:ascii="Aptos" w:hAnsi="Aptos"/>
+          <w:sz w:val="24"/>
+          <w:szCs w:val="24"/>
+          <w:lang w:val="es-MX"/>
+        </w:rPr>
+        <w:t>abarcaron distintos</w:t>
+      </w:r>
+      <w:r>
+        <w:rPr>
+          <w:rFonts w:ascii="Aptos" w:hAnsi="Aptos"/>
+          <w:sz w:val="24"/>
+          <w:szCs w:val="24"/>
+          <w:lang w:val="es-MX"/>
+        </w:rPr>
+        <w:t xml:space="preserve"> temas </w:t>
+      </w:r>
+      <w:r>
+        <w:rPr>
+          <w:rFonts w:ascii="Aptos" w:hAnsi="Aptos"/>
+          <w:sz w:val="24"/>
+          <w:szCs w:val="24"/>
+          <w:lang w:val="es-MX"/>
+        </w:rPr>
+        <w:t>sobre la estructura y funcionalidad de la clínica</w:t>
+      </w:r>
+      <w:r>
+        <w:rPr>
+          <w:rFonts w:ascii="Aptos" w:hAnsi="Aptos"/>
+          <w:sz w:val="24"/>
+          <w:szCs w:val="24"/>
+          <w:lang w:val="es-MX"/>
+        </w:rPr>
+        <w:t>:</w:t>
       </w:r>
     </w:p>
     <w:p>
@@ -1371,74 +1496,229 @@
       <w:r>
         <w:rPr>
           <w:rFonts w:ascii="Aptos" w:hAnsi="Aptos"/>
-          <w:sz w:val="24"/>
-          <w:szCs w:val="24"/>
-          <w:lang w:val="es-MX"/>
-        </w:rPr>
-        <w:t xml:space="preserve">Las entrevistas concedidas </w:t>
-      </w:r>
-      <w:r>
-        <w:rPr>
-          <w:rFonts w:ascii="Aptos" w:hAnsi="Aptos"/>
-          <w:sz w:val="24"/>
-          <w:szCs w:val="24"/>
-          <w:lang w:val="es-MX"/>
-        </w:rPr>
-        <w:t xml:space="preserve">anteriormente </w:t>
-      </w:r>
-      <w:r>
-        <w:rPr>
-          <w:rFonts w:ascii="Aptos" w:hAnsi="Aptos"/>
-          <w:sz w:val="24"/>
-          <w:szCs w:val="24"/>
-          <w:lang w:val="es-MX"/>
-        </w:rPr>
-        <w:t xml:space="preserve">por el cliente </w:t>
-      </w:r>
-      <w:r>
-        <w:rPr>
-          <w:rFonts w:ascii="Aptos" w:hAnsi="Aptos"/>
-          <w:sz w:val="24"/>
-          <w:szCs w:val="24"/>
-          <w:lang w:val="es-MX"/>
-        </w:rPr>
-        <w:t xml:space="preserve">y realizadas por el equipo de ISC, </w:t>
-      </w:r>
-      <w:r>
-        <w:rPr>
-          <w:rFonts w:ascii="Aptos" w:hAnsi="Aptos"/>
-          <w:sz w:val="24"/>
-          <w:szCs w:val="24"/>
-          <w:lang w:val="es-MX"/>
-        </w:rPr>
-        <w:t>abarcaron distintos</w:t>
-      </w:r>
-      <w:r>
-        <w:rPr>
-          <w:rFonts w:ascii="Aptos" w:hAnsi="Aptos"/>
-          <w:sz w:val="24"/>
-          <w:szCs w:val="24"/>
-          <w:lang w:val="es-MX"/>
-        </w:rPr>
-        <w:t xml:space="preserve"> temas </w:t>
-      </w:r>
-      <w:r>
-        <w:rPr>
-          <w:rFonts w:ascii="Aptos" w:hAnsi="Aptos"/>
-          <w:sz w:val="24"/>
-          <w:szCs w:val="24"/>
-          <w:lang w:val="es-MX"/>
-        </w:rPr>
-        <w:t>sobre la estructura y funcionalidad de la clínica</w:t>
-      </w:r>
-      <w:r>
-        <w:rPr>
-          <w:rFonts w:ascii="Aptos" w:hAnsi="Aptos"/>
-          <w:sz w:val="24"/>
-          <w:szCs w:val="24"/>
-          <w:lang w:val="es-MX"/>
-        </w:rPr>
-        <w:t>:</w:t>
+          <w:b/>
+          <w:bCs/>
+          <w:sz w:val="24"/>
+          <w:szCs w:val="24"/>
+          <w:lang w:val="es-MX"/>
+        </w:rPr>
+        <w:t>-</w:t>
+      </w:r>
+      <w:r>
+        <w:rPr>
+          <w:rFonts w:ascii="Aptos" w:hAnsi="Aptos"/>
+          <w:sz w:val="24"/>
+          <w:szCs w:val="24"/>
+          <w:lang w:val="es-MX"/>
+        </w:rPr>
+        <w:t xml:space="preserve"> </w:t>
+      </w:r>
+      <w:r>
+        <w:rPr>
+          <w:rFonts w:ascii="Aptos" w:hAnsi="Aptos"/>
+          <w:sz w:val="24"/>
+          <w:szCs w:val="24"/>
+          <w:lang w:val="es-MX"/>
+        </w:rPr>
+        <w:t>Gestión de citas</w:t>
+      </w:r>
+      <w:r>
+        <w:rPr>
+          <w:rFonts w:ascii="Aptos" w:hAnsi="Aptos"/>
+          <w:sz w:val="24"/>
+          <w:szCs w:val="24"/>
+          <w:lang w:val="es-MX"/>
+        </w:rPr>
+        <w:t>.</w:t>
+      </w:r>
+      <w:r>
+        <w:rPr>
+          <w:rFonts w:ascii="Aptos" w:hAnsi="Aptos"/>
+          <w:sz w:val="24"/>
+          <w:szCs w:val="24"/>
+          <w:lang w:val="es-MX"/>
+        </w:rPr>
+        <w:br/>
+      </w:r>
+      <w:r>
+        <w:rPr>
+          <w:rFonts w:ascii="Aptos" w:hAnsi="Aptos"/>
+          <w:b/>
+          <w:bCs/>
+          <w:sz w:val="24"/>
+          <w:szCs w:val="24"/>
+          <w:lang w:val="es-MX"/>
+        </w:rPr>
+        <w:t>-</w:t>
+      </w:r>
+      <w:r>
+        <w:rPr>
+          <w:rFonts w:ascii="Aptos" w:hAnsi="Aptos"/>
+          <w:sz w:val="24"/>
+          <w:szCs w:val="24"/>
+          <w:lang w:val="es-MX"/>
+        </w:rPr>
+        <w:t xml:space="preserve"> </w:t>
+      </w:r>
+      <w:r>
+        <w:rPr>
+          <w:rFonts w:ascii="Aptos" w:hAnsi="Aptos"/>
+          <w:sz w:val="24"/>
+          <w:szCs w:val="24"/>
+          <w:lang w:val="es-MX"/>
+        </w:rPr>
+        <w:t>Atención al paciente</w:t>
+      </w:r>
+      <w:r>
+        <w:rPr>
+          <w:rFonts w:ascii="Aptos" w:hAnsi="Aptos"/>
+          <w:sz w:val="24"/>
+          <w:szCs w:val="24"/>
+          <w:lang w:val="es-MX"/>
+        </w:rPr>
+        <w:t>.</w:t>
+      </w:r>
+      <w:r>
+        <w:rPr>
+          <w:rFonts w:ascii="Aptos" w:hAnsi="Aptos"/>
+          <w:sz w:val="24"/>
+          <w:szCs w:val="24"/>
+          <w:lang w:val="es-MX"/>
+        </w:rPr>
+        <w:br/>
+      </w:r>
+      <w:r>
+        <w:rPr>
+          <w:rFonts w:ascii="Aptos" w:hAnsi="Aptos"/>
+          <w:b/>
+          <w:bCs/>
+          <w:sz w:val="24"/>
+          <w:szCs w:val="24"/>
+          <w:lang w:val="es-MX"/>
+        </w:rPr>
+        <w:t>-</w:t>
+      </w:r>
+      <w:r>
+        <w:rPr>
+          <w:rFonts w:ascii="Aptos" w:hAnsi="Aptos"/>
+          <w:sz w:val="24"/>
+          <w:szCs w:val="24"/>
+          <w:lang w:val="es-MX"/>
+        </w:rPr>
+        <w:t xml:space="preserve"> </w:t>
+      </w:r>
+      <w:r>
+        <w:rPr>
+          <w:rFonts w:ascii="Aptos" w:hAnsi="Aptos"/>
+          <w:sz w:val="24"/>
+          <w:szCs w:val="24"/>
+          <w:lang w:val="es-MX"/>
+        </w:rPr>
+        <w:t>Consulta médica</w:t>
+      </w:r>
+      <w:r>
+        <w:rPr>
+          <w:rFonts w:ascii="Aptos" w:hAnsi="Aptos"/>
+          <w:sz w:val="24"/>
+          <w:szCs w:val="24"/>
+          <w:lang w:val="es-MX"/>
+        </w:rPr>
+        <w:t>.</w:t>
+      </w:r>
+      <w:r>
+        <w:rPr>
+          <w:rFonts w:ascii="Aptos" w:hAnsi="Aptos"/>
+          <w:sz w:val="24"/>
+          <w:szCs w:val="24"/>
+          <w:lang w:val="es-MX"/>
+        </w:rPr>
+        <w:br/>
+      </w:r>
+      <w:r>
+        <w:rPr>
+          <w:rFonts w:ascii="Aptos" w:hAnsi="Aptos"/>
+          <w:b/>
+          <w:bCs/>
+          <w:sz w:val="24"/>
+          <w:szCs w:val="24"/>
+          <w:lang w:val="es-MX"/>
+        </w:rPr>
+        <w:lastRenderedPageBreak/>
+        <w:t>-</w:t>
+      </w:r>
+      <w:r>
+        <w:rPr>
+          <w:rFonts w:ascii="Aptos" w:hAnsi="Aptos"/>
+          <w:sz w:val="24"/>
+          <w:szCs w:val="24"/>
+          <w:lang w:val="es-MX"/>
+        </w:rPr>
+        <w:t xml:space="preserve"> </w:t>
+      </w:r>
+      <w:r>
+        <w:rPr>
+          <w:rFonts w:ascii="Aptos" w:hAnsi="Aptos"/>
+          <w:sz w:val="24"/>
+          <w:szCs w:val="24"/>
+          <w:lang w:val="es-MX"/>
+        </w:rPr>
+        <w:t>Gestión operativa</w:t>
+      </w:r>
+      <w:r>
+        <w:rPr>
+          <w:rFonts w:ascii="Aptos" w:hAnsi="Aptos"/>
+          <w:sz w:val="24"/>
+          <w:szCs w:val="24"/>
+          <w:lang w:val="es-MX"/>
+        </w:rPr>
+        <w:t>.</w:t>
+      </w:r>
+      <w:r>
+        <w:rPr>
+          <w:rFonts w:ascii="Aptos" w:hAnsi="Aptos"/>
+          <w:sz w:val="24"/>
+          <w:szCs w:val="24"/>
+          <w:lang w:val="es-MX"/>
+        </w:rPr>
+        <w:br/>
+      </w:r>
+      <w:r>
+        <w:rPr>
+          <w:rFonts w:ascii="Aptos" w:hAnsi="Aptos"/>
+          <w:b/>
+          <w:bCs/>
+          <w:sz w:val="24"/>
+          <w:szCs w:val="24"/>
+          <w:lang w:val="es-MX"/>
+        </w:rPr>
+        <w:t>-</w:t>
+      </w:r>
+      <w:r>
+        <w:rPr>
+          <w:rFonts w:ascii="Aptos" w:hAnsi="Aptos"/>
+          <w:sz w:val="24"/>
+          <w:szCs w:val="24"/>
+          <w:lang w:val="es-MX"/>
+        </w:rPr>
+        <w:t xml:space="preserve"> </w:t>
+      </w:r>
+      <w:r>
+        <w:rPr>
+          <w:rFonts w:ascii="Aptos" w:hAnsi="Aptos"/>
+          <w:sz w:val="24"/>
+          <w:szCs w:val="24"/>
+          <w:lang w:val="es-MX"/>
+        </w:rPr>
+        <w:t>Problemas y mejoras</w:t>
+      </w:r>
+      <w:r>
+        <w:rPr>
+          <w:rFonts w:ascii="Aptos" w:hAnsi="Aptos"/>
+          <w:sz w:val="24"/>
+          <w:szCs w:val="24"/>
+          <w:lang w:val="es-MX"/>
+        </w:rPr>
+        <w:t>.</w:t>
       </w:r>
     </w:p>
     <w:p>
@@ -1453,6 +1733,51 @@
       <w:r>
         <w:rPr>
           <w:rFonts w:ascii="Aptos" w:hAnsi="Aptos"/>
+          <w:sz w:val="24"/>
+          <w:szCs w:val="24"/>
+          <w:lang w:val="es-MX"/>
+        </w:rPr>
+        <w:t xml:space="preserve">Lo que permitió identificar tanto </w:t>
+      </w:r>
+      <w:r>
+        <w:rPr>
+          <w:rFonts w:ascii="Aptos" w:hAnsi="Aptos"/>
+          <w:sz w:val="24"/>
+          <w:szCs w:val="24"/>
+          <w:lang w:val="es-MX"/>
+        </w:rPr>
+        <w:t xml:space="preserve">las diversas deficiencias dentro de los procesos del cliente como en </w:t>
+      </w:r>
+      <w:r>
+        <w:rPr>
+          <w:rFonts w:ascii="Aptos" w:hAnsi="Aptos"/>
+          <w:sz w:val="24"/>
+          <w:szCs w:val="24"/>
+          <w:lang w:val="es-MX"/>
+        </w:rPr>
+        <w:t>el enfoque y objetivos futuros para el proyecto:</w:t>
+      </w:r>
+      <w:r>
+        <w:rPr>
+          <w:rFonts w:ascii="Aptos" w:hAnsi="Aptos"/>
+          <w:sz w:val="24"/>
+          <w:szCs w:val="24"/>
+          <w:lang w:val="es-MX"/>
+        </w:rPr>
+        <w:t xml:space="preserve"> </w:t>
+      </w:r>
+      <w:r>
+        <w:rPr>
+          <w:rFonts w:ascii="Aptos" w:hAnsi="Aptos"/>
+          <w:sz w:val="24"/>
+          <w:szCs w:val="24"/>
+          <w:lang w:val="es-MX"/>
+        </w:rPr>
+        <w:br/>
+      </w:r>
+      <w:r>
+        <w:rPr>
+          <w:rFonts w:ascii="Aptos" w:hAnsi="Aptos"/>
           <w:b/>
           <w:bCs/>
           <w:sz w:val="24"/>
@@ -1468,25 +1793,7 @@
           <w:szCs w:val="24"/>
           <w:lang w:val="es-MX"/>
         </w:rPr>
-        <w:t xml:space="preserve"> </w:t>
-      </w:r>
-      <w:r>
-        <w:rPr>
-          <w:rFonts w:ascii="Aptos" w:hAnsi="Aptos"/>
-          <w:sz w:val="24"/>
-          <w:szCs w:val="24"/>
-          <w:lang w:val="es-MX"/>
-        </w:rPr>
-        <w:t>Gestión de citas</w:t>
-      </w:r>
-      <w:r>
-        <w:rPr>
-          <w:rFonts w:ascii="Aptos" w:hAnsi="Aptos"/>
-          <w:sz w:val="24"/>
-          <w:szCs w:val="24"/>
-          <w:lang w:val="es-MX"/>
-        </w:rPr>
-        <w:t>.</w:t>
+        <w:t xml:space="preserve"> Reducir los tiempos de espera mediante un sistema automatizado de citas.</w:t>
       </w:r>
       <w:r>
         <w:rPr>
@@ -1515,25 +1822,7 @@
           <w:szCs w:val="24"/>
           <w:lang w:val="es-MX"/>
         </w:rPr>
-        <w:t xml:space="preserve"> </w:t>
-      </w:r>
-      <w:r>
-        <w:rPr>
-          <w:rFonts w:ascii="Aptos" w:hAnsi="Aptos"/>
-          <w:sz w:val="24"/>
-          <w:szCs w:val="24"/>
-          <w:lang w:val="es-MX"/>
-        </w:rPr>
-        <w:t>Atención al paciente</w:t>
-      </w:r>
-      <w:r>
-        <w:rPr>
-          <w:rFonts w:ascii="Aptos" w:hAnsi="Aptos"/>
-          <w:sz w:val="24"/>
-          <w:szCs w:val="24"/>
-          <w:lang w:val="es-MX"/>
-        </w:rPr>
-        <w:t>.</w:t>
+        <w:t xml:space="preserve"> Digitalizar expedientes para un acceso rápido y seguro.</w:t>
       </w:r>
       <w:r>
         <w:rPr>
@@ -1553,7 +1842,6 @@
           <w:szCs w:val="24"/>
           <w:lang w:val="es-MX"/>
         </w:rPr>
-        <w:lastRenderedPageBreak/>
         <w:t>-</w:t>
       </w:r>
       <w:r>
@@ -1563,25 +1851,7 @@
           <w:szCs w:val="24"/>
           <w:lang w:val="es-MX"/>
         </w:rPr>
-        <w:t xml:space="preserve"> </w:t>
-      </w:r>
-      <w:r>
-        <w:rPr>
-          <w:rFonts w:ascii="Aptos" w:hAnsi="Aptos"/>
-          <w:sz w:val="24"/>
-          <w:szCs w:val="24"/>
-          <w:lang w:val="es-MX"/>
-        </w:rPr>
-        <w:t>Consulta médica</w:t>
-      </w:r>
-      <w:r>
-        <w:rPr>
-          <w:rFonts w:ascii="Aptos" w:hAnsi="Aptos"/>
-          <w:sz w:val="24"/>
-          <w:szCs w:val="24"/>
-          <w:lang w:val="es-MX"/>
-        </w:rPr>
-        <w:t>.</w:t>
+        <w:t xml:space="preserve"> Garantizar la seguridad de la información sensible de los pacientes.</w:t>
       </w:r>
       <w:r>
         <w:rPr>
@@ -1591,547 +1861,287 @@
           <w:lang w:val="es-MX"/>
         </w:rPr>
         <w:br/>
-      </w:r>
-      <w:r>
-        <w:rPr>
-          <w:rFonts w:ascii="Aptos" w:hAnsi="Aptos"/>
-          <w:b/>
-          <w:bCs/>
-          <w:sz w:val="24"/>
-          <w:szCs w:val="24"/>
-          <w:lang w:val="es-MX"/>
-        </w:rPr>
-        <w:t>-</w:t>
-      </w:r>
-      <w:r>
-        <w:rPr>
-          <w:rFonts w:ascii="Aptos" w:hAnsi="Aptos"/>
-          <w:sz w:val="24"/>
-          <w:szCs w:val="24"/>
-          <w:lang w:val="es-MX"/>
-        </w:rPr>
-        <w:t xml:space="preserve"> </w:t>
-      </w:r>
-      <w:r>
-        <w:rPr>
-          <w:rFonts w:ascii="Aptos" w:hAnsi="Aptos"/>
-          <w:sz w:val="24"/>
-          <w:szCs w:val="24"/>
-          <w:lang w:val="es-MX"/>
-        </w:rPr>
-        <w:t>Dispen</w:t>
-      </w:r>
-      <w:r>
-        <w:rPr>
-          <w:rFonts w:ascii="Aptos" w:hAnsi="Aptos"/>
-          <w:sz w:val="24"/>
-          <w:szCs w:val="24"/>
-          <w:lang w:val="es-MX"/>
-        </w:rPr>
-        <w:t>sa</w:t>
-      </w:r>
-      <w:r>
-        <w:rPr>
-          <w:rFonts w:ascii="Aptos" w:hAnsi="Aptos"/>
-          <w:sz w:val="24"/>
-          <w:szCs w:val="24"/>
-          <w:lang w:val="es-MX"/>
-        </w:rPr>
-        <w:t>ción de medicamentos</w:t>
-      </w:r>
-      <w:r>
-        <w:rPr>
-          <w:rFonts w:ascii="Aptos" w:hAnsi="Aptos"/>
-          <w:sz w:val="24"/>
-          <w:szCs w:val="24"/>
-          <w:lang w:val="es-MX"/>
-        </w:rPr>
-        <w:t>.</w:t>
-      </w:r>
-      <w:r>
-        <w:rPr>
-          <w:rFonts w:ascii="Aptos" w:hAnsi="Aptos"/>
-          <w:sz w:val="24"/>
-          <w:szCs w:val="24"/>
-          <w:lang w:val="es-MX"/>
-        </w:rPr>
-        <w:br/>
-      </w:r>
-      <w:r>
-        <w:rPr>
-          <w:rFonts w:ascii="Aptos" w:hAnsi="Aptos"/>
-          <w:b/>
-          <w:bCs/>
-          <w:sz w:val="24"/>
-          <w:szCs w:val="24"/>
-          <w:lang w:val="es-MX"/>
-        </w:rPr>
-        <w:t>-</w:t>
-      </w:r>
-      <w:r>
-        <w:rPr>
-          <w:rFonts w:ascii="Aptos" w:hAnsi="Aptos"/>
-          <w:sz w:val="24"/>
-          <w:szCs w:val="24"/>
-          <w:lang w:val="es-MX"/>
-        </w:rPr>
-        <w:t xml:space="preserve"> </w:t>
-      </w:r>
-      <w:r>
-        <w:rPr>
-          <w:rFonts w:ascii="Aptos" w:hAnsi="Aptos"/>
-          <w:sz w:val="24"/>
-          <w:szCs w:val="24"/>
-          <w:lang w:val="es-MX"/>
-        </w:rPr>
-        <w:t>Gestión operativa</w:t>
-      </w:r>
-      <w:r>
-        <w:rPr>
-          <w:rFonts w:ascii="Aptos" w:hAnsi="Aptos"/>
-          <w:sz w:val="24"/>
-          <w:szCs w:val="24"/>
-          <w:lang w:val="es-MX"/>
-        </w:rPr>
-        <w:t>.</w:t>
-      </w:r>
-      <w:r>
-        <w:rPr>
-          <w:rFonts w:ascii="Aptos" w:hAnsi="Aptos"/>
-          <w:sz w:val="24"/>
-          <w:szCs w:val="24"/>
-          <w:lang w:val="es-MX"/>
-        </w:rPr>
-        <w:br/>
-      </w:r>
-      <w:r>
-        <w:rPr>
-          <w:rFonts w:ascii="Aptos" w:hAnsi="Aptos"/>
-          <w:b/>
-          <w:bCs/>
-          <w:sz w:val="24"/>
-          <w:szCs w:val="24"/>
-          <w:lang w:val="es-MX"/>
-        </w:rPr>
-        <w:t>-</w:t>
-      </w:r>
-      <w:r>
-        <w:rPr>
-          <w:rFonts w:ascii="Aptos" w:hAnsi="Aptos"/>
-          <w:sz w:val="24"/>
-          <w:szCs w:val="24"/>
-          <w:lang w:val="es-MX"/>
-        </w:rPr>
-        <w:t xml:space="preserve"> </w:t>
-      </w:r>
-      <w:r>
-        <w:rPr>
-          <w:rFonts w:ascii="Aptos" w:hAnsi="Aptos"/>
-          <w:sz w:val="24"/>
-          <w:szCs w:val="24"/>
-          <w:lang w:val="es-MX"/>
-        </w:rPr>
-        <w:t>Problemas y mejoras</w:t>
-      </w:r>
-      <w:r>
-        <w:rPr>
-          <w:rFonts w:ascii="Aptos" w:hAnsi="Aptos"/>
-          <w:sz w:val="24"/>
-          <w:szCs w:val="24"/>
-          <w:lang w:val="es-MX"/>
-        </w:rPr>
-        <w:t>.</w:t>
       </w:r>
     </w:p>
     <w:p>
       <w:pPr>
-        <w:rPr>
-          <w:rFonts w:ascii="Aptos" w:hAnsi="Aptos"/>
-          <w:sz w:val="24"/>
-          <w:szCs w:val="24"/>
-          <w:lang w:val="es-MX"/>
-        </w:rPr>
-      </w:pPr>
-      <w:r>
-        <w:rPr>
-          <w:rFonts w:ascii="Aptos" w:hAnsi="Aptos"/>
-          <w:sz w:val="24"/>
-          <w:szCs w:val="24"/>
-          <w:lang w:val="es-MX"/>
-        </w:rPr>
-        <w:t xml:space="preserve">Lo que permitió identificar tanto </w:t>
-      </w:r>
-      <w:r>
-        <w:rPr>
-          <w:rFonts w:ascii="Aptos" w:hAnsi="Aptos"/>
-          <w:sz w:val="24"/>
-          <w:szCs w:val="24"/>
-          <w:lang w:val="es-MX"/>
-        </w:rPr>
-        <w:t xml:space="preserve">las diversas deficiencias dentro de los procesos del cliente como en </w:t>
-      </w:r>
-      <w:r>
-        <w:rPr>
-          <w:rFonts w:ascii="Aptos" w:hAnsi="Aptos"/>
-          <w:sz w:val="24"/>
-          <w:szCs w:val="24"/>
-          <w:lang w:val="es-MX"/>
-        </w:rPr>
-        <w:t>el enfoque y objetivos futuros para el proyecto:</w:t>
-      </w:r>
-      <w:r>
-        <w:rPr>
-          <w:rFonts w:ascii="Aptos" w:hAnsi="Aptos"/>
-          <w:sz w:val="24"/>
-          <w:szCs w:val="24"/>
-          <w:lang w:val="es-MX"/>
-        </w:rPr>
-        <w:t xml:space="preserve"> </w:t>
-      </w:r>
-      <w:r>
-        <w:rPr>
-          <w:rFonts w:ascii="Aptos" w:hAnsi="Aptos"/>
-          <w:sz w:val="24"/>
-          <w:szCs w:val="24"/>
-          <w:lang w:val="es-MX"/>
-        </w:rPr>
-        <w:br/>
-      </w:r>
-      <w:r>
-        <w:rPr>
-          <w:rFonts w:ascii="Aptos" w:hAnsi="Aptos"/>
-          <w:b/>
-          <w:bCs/>
-          <w:sz w:val="24"/>
-          <w:szCs w:val="24"/>
-          <w:lang w:val="es-MX"/>
-        </w:rPr>
-        <w:t>-</w:t>
-      </w:r>
-      <w:r>
-        <w:rPr>
-          <w:rFonts w:ascii="Aptos" w:hAnsi="Aptos"/>
-          <w:sz w:val="24"/>
-          <w:szCs w:val="24"/>
-          <w:lang w:val="es-MX"/>
-        </w:rPr>
-        <w:t xml:space="preserve"> Reducir los tiempos de espera mediante un sistema automatizado de citas.</w:t>
-      </w:r>
-      <w:r>
-        <w:rPr>
-          <w:rFonts w:ascii="Aptos" w:hAnsi="Aptos"/>
-          <w:sz w:val="24"/>
-          <w:szCs w:val="24"/>
-          <w:lang w:val="es-MX"/>
-        </w:rPr>
-        <w:br/>
-      </w:r>
-      <w:r>
-        <w:rPr>
-          <w:rFonts w:ascii="Aptos" w:hAnsi="Aptos"/>
-          <w:b/>
-          <w:bCs/>
-          <w:sz w:val="24"/>
-          <w:szCs w:val="24"/>
-          <w:lang w:val="es-MX"/>
-        </w:rPr>
-        <w:t>-</w:t>
-      </w:r>
-      <w:r>
-        <w:rPr>
-          <w:rFonts w:ascii="Aptos" w:hAnsi="Aptos"/>
-          <w:sz w:val="24"/>
-          <w:szCs w:val="24"/>
-          <w:lang w:val="es-MX"/>
-        </w:rPr>
-        <w:t xml:space="preserve"> Digitalizar expedientes para un acceso rápido y seguro.</w:t>
-      </w:r>
-      <w:r>
-        <w:rPr>
-          <w:rFonts w:ascii="Aptos" w:hAnsi="Aptos"/>
-          <w:sz w:val="24"/>
-          <w:szCs w:val="24"/>
-          <w:lang w:val="es-MX"/>
-        </w:rPr>
-        <w:br/>
-      </w:r>
-      <w:r>
-        <w:rPr>
-          <w:rFonts w:ascii="Aptos" w:hAnsi="Aptos"/>
-          <w:b/>
-          <w:bCs/>
-          <w:sz w:val="24"/>
-          <w:szCs w:val="24"/>
-          <w:lang w:val="es-MX"/>
-        </w:rPr>
-        <w:t>-</w:t>
-      </w:r>
-      <w:r>
-        <w:rPr>
-          <w:rFonts w:ascii="Aptos" w:hAnsi="Aptos"/>
-          <w:sz w:val="24"/>
-          <w:szCs w:val="24"/>
-          <w:lang w:val="es-MX"/>
-        </w:rPr>
-        <w:t xml:space="preserve"> Implementar un control de inventarios confiable y actualizado.</w:t>
-      </w:r>
-      <w:r>
-        <w:rPr>
-          <w:rFonts w:ascii="Aptos" w:hAnsi="Aptos"/>
-          <w:sz w:val="24"/>
-          <w:szCs w:val="24"/>
-          <w:lang w:val="es-MX"/>
-        </w:rPr>
-        <w:br/>
-      </w:r>
-      <w:r>
-        <w:rPr>
-          <w:rFonts w:ascii="Aptos" w:hAnsi="Aptos"/>
-          <w:b/>
-          <w:bCs/>
-          <w:sz w:val="24"/>
-          <w:szCs w:val="24"/>
-          <w:lang w:val="es-MX"/>
-        </w:rPr>
-        <w:t>-</w:t>
-      </w:r>
-      <w:r>
-        <w:rPr>
-          <w:rFonts w:ascii="Aptos" w:hAnsi="Aptos"/>
-          <w:sz w:val="24"/>
-          <w:szCs w:val="24"/>
-          <w:lang w:val="es-MX"/>
-        </w:rPr>
-        <w:t xml:space="preserve"> Garantizar la seguridad de la información sensible de los pacientes.</w:t>
-      </w:r>
-      <w:r>
-        <w:rPr>
-          <w:rFonts w:ascii="Aptos" w:hAnsi="Aptos"/>
-          <w:sz w:val="24"/>
-          <w:szCs w:val="24"/>
-          <w:lang w:val="es-MX"/>
-        </w:rPr>
-        <w:br/>
+        <w:pStyle w:val="Ttulo1"/>
+        <w:rPr>
+          <w:rFonts w:ascii="Bahnschrift SemiBold" w:hAnsi="Bahnschrift SemiBold"/>
+          <w:color w:val="244061" w:themeColor="accent1" w:themeShade="80"/>
+          <w:lang w:val="es-MX"/>
+        </w:rPr>
+      </w:pPr>
+      <w:r>
+        <w:rPr>
+          <w:rFonts w:ascii="Bahnschrift SemiBold" w:hAnsi="Bahnschrift SemiBold"/>
+          <w:color w:val="244061" w:themeColor="accent1" w:themeShade="80"/>
+          <w:lang w:val="es-MX"/>
+        </w:rPr>
+        <w:t>5. Alcance del Estudio de Factibilidad</w:t>
       </w:r>
     </w:p>
     <w:p>
       <w:pPr>
-        <w:pStyle w:val="Ttulo1"/>
-        <w:rPr>
-          <w:rFonts w:ascii="Bahnschrift SemiBold" w:hAnsi="Bahnschrift SemiBold"/>
-          <w:lang w:val="es-MX"/>
-        </w:rPr>
-      </w:pPr>
-      <w:r>
-        <w:rPr>
-          <w:rFonts w:ascii="Bahnschrift SemiBold" w:hAnsi="Bahnschrift SemiBold"/>
-          <w:lang w:val="es-MX"/>
-        </w:rPr>
-        <w:t>5. Alcance del Estudio de Factibilidad</w:t>
+        <w:rPr>
+          <w:rFonts w:ascii="Aptos" w:hAnsi="Aptos"/>
+          <w:sz w:val="24"/>
+          <w:szCs w:val="24"/>
+          <w:lang w:val="es-MX"/>
+        </w:rPr>
+      </w:pPr>
+      <w:r>
+        <w:rPr>
+          <w:rFonts w:ascii="Aptos" w:hAnsi="Aptos"/>
+          <w:sz w:val="24"/>
+          <w:szCs w:val="24"/>
+          <w:lang w:val="es-MX"/>
+        </w:rPr>
+        <w:t xml:space="preserve">Con este </w:t>
+      </w:r>
+      <w:r>
+        <w:rPr>
+          <w:rFonts w:ascii="Aptos" w:hAnsi="Aptos"/>
+          <w:sz w:val="24"/>
+          <w:szCs w:val="24"/>
+          <w:lang w:val="es-MX"/>
+        </w:rPr>
+        <w:t>estudio busca</w:t>
+      </w:r>
+      <w:r>
+        <w:rPr>
+          <w:rFonts w:ascii="Aptos" w:hAnsi="Aptos"/>
+          <w:sz w:val="24"/>
+          <w:szCs w:val="24"/>
+          <w:lang w:val="es-MX"/>
+        </w:rPr>
+        <w:t>mos</w:t>
+      </w:r>
+      <w:r>
+        <w:rPr>
+          <w:rFonts w:ascii="Aptos" w:hAnsi="Aptos"/>
+          <w:sz w:val="24"/>
+          <w:szCs w:val="24"/>
+          <w:lang w:val="es-MX"/>
+        </w:rPr>
+        <w:t xml:space="preserve"> evaluar la factibilidad técnica, económica, legal, de recursos, de mercado, operacional y de tiempo del proyecto.</w:t>
+      </w:r>
+      <w:r>
+        <w:rPr>
+          <w:rFonts w:ascii="Aptos" w:hAnsi="Aptos"/>
+          <w:sz w:val="24"/>
+          <w:szCs w:val="24"/>
+          <w:lang w:val="es-MX"/>
+        </w:rPr>
+        <w:br/>
+      </w:r>
+      <w:r>
+        <w:rPr>
+          <w:rFonts w:ascii="Aptos" w:hAnsi="Aptos"/>
+          <w:sz w:val="24"/>
+          <w:szCs w:val="24"/>
+          <w:lang w:val="es-MX"/>
+        </w:rPr>
+        <w:br/>
+        <w:t>Resultados esperados:</w:t>
+      </w:r>
+      <w:r>
+        <w:rPr>
+          <w:rFonts w:ascii="Aptos" w:hAnsi="Aptos"/>
+          <w:sz w:val="24"/>
+          <w:szCs w:val="24"/>
+          <w:lang w:val="es-MX"/>
+        </w:rPr>
+        <w:br/>
+        <w:t xml:space="preserve">- Validar que el sistema es viable </w:t>
+      </w:r>
+      <w:r>
+        <w:rPr>
+          <w:rFonts w:ascii="Aptos" w:hAnsi="Aptos"/>
+          <w:sz w:val="24"/>
+          <w:szCs w:val="24"/>
+          <w:lang w:val="es-MX"/>
+        </w:rPr>
+        <w:t>y cumpla con todas las necesidades</w:t>
+      </w:r>
+      <w:r>
+        <w:rPr>
+          <w:rFonts w:ascii="Aptos" w:hAnsi="Aptos"/>
+          <w:sz w:val="24"/>
+          <w:szCs w:val="24"/>
+          <w:lang w:val="es-MX"/>
+        </w:rPr>
+        <w:t>.</w:t>
+      </w:r>
+      <w:r>
+        <w:rPr>
+          <w:rFonts w:ascii="Aptos" w:hAnsi="Aptos"/>
+          <w:sz w:val="24"/>
+          <w:szCs w:val="24"/>
+          <w:lang w:val="es-MX"/>
+        </w:rPr>
+        <w:br/>
+        <w:t>- Determinar los beneficios potenciales frente a los costos.</w:t>
+      </w:r>
+      <w:r>
+        <w:rPr>
+          <w:rFonts w:ascii="Aptos" w:hAnsi="Aptos"/>
+          <w:sz w:val="24"/>
+          <w:szCs w:val="24"/>
+          <w:lang w:val="es-MX"/>
+        </w:rPr>
+        <w:br/>
+        <w:t>- Identificar riesgos y limitaciones.</w:t>
+      </w:r>
+      <w:r>
+        <w:rPr>
+          <w:rFonts w:ascii="Aptos" w:hAnsi="Aptos"/>
+          <w:sz w:val="24"/>
+          <w:szCs w:val="24"/>
+          <w:lang w:val="es-MX"/>
+        </w:rPr>
+        <w:br/>
+      </w:r>
+      <w:r>
+        <w:rPr>
+          <w:rFonts w:ascii="Aptos" w:hAnsi="Aptos"/>
+          <w:sz w:val="24"/>
+          <w:szCs w:val="24"/>
+          <w:lang w:val="es-MX"/>
+        </w:rPr>
+        <w:br/>
+        <w:t>Actividades realizadas:</w:t>
+      </w:r>
+      <w:r>
+        <w:rPr>
+          <w:rFonts w:ascii="Aptos" w:hAnsi="Aptos"/>
+          <w:sz w:val="24"/>
+          <w:szCs w:val="24"/>
+          <w:lang w:val="es-MX"/>
+        </w:rPr>
+        <w:br/>
+        <w:t xml:space="preserve">- Entrevistas con </w:t>
+      </w:r>
+      <w:r>
+        <w:rPr>
+          <w:rFonts w:ascii="Aptos" w:hAnsi="Aptos"/>
+          <w:sz w:val="24"/>
+          <w:szCs w:val="24"/>
+          <w:lang w:val="es-MX"/>
+        </w:rPr>
+        <w:t>el cliente</w:t>
+      </w:r>
+      <w:r>
+        <w:rPr>
+          <w:rFonts w:ascii="Aptos" w:hAnsi="Aptos"/>
+          <w:sz w:val="24"/>
+          <w:szCs w:val="24"/>
+          <w:lang w:val="es-MX"/>
+        </w:rPr>
+        <w:t>.</w:t>
+      </w:r>
+      <w:r>
+        <w:rPr>
+          <w:rFonts w:ascii="Aptos" w:hAnsi="Aptos"/>
+          <w:sz w:val="24"/>
+          <w:szCs w:val="24"/>
+          <w:lang w:val="es-MX"/>
+        </w:rPr>
+        <w:br/>
+        <w:t>- Modelado de procesos.</w:t>
+      </w:r>
+      <w:r>
+        <w:rPr>
+          <w:rFonts w:ascii="Aptos" w:hAnsi="Aptos"/>
+          <w:sz w:val="24"/>
+          <w:szCs w:val="24"/>
+          <w:lang w:val="es-MX"/>
+        </w:rPr>
+        <w:br/>
+        <w:t>- Definición de requerimientos funcionales y no funcionales.</w:t>
+      </w:r>
+      <w:r>
+        <w:rPr>
+          <w:rFonts w:ascii="Aptos" w:hAnsi="Aptos"/>
+          <w:sz w:val="24"/>
+          <w:szCs w:val="24"/>
+          <w:lang w:val="es-MX"/>
+        </w:rPr>
+        <w:br/>
+        <w:t>- Análisis de factibilidad.</w:t>
       </w:r>
     </w:p>
     <w:p>
       <w:pPr>
-        <w:rPr>
-          <w:rFonts w:ascii="Aptos" w:hAnsi="Aptos"/>
-          <w:sz w:val="24"/>
-          <w:szCs w:val="24"/>
-          <w:lang w:val="es-MX"/>
-        </w:rPr>
-      </w:pPr>
-      <w:r>
-        <w:rPr>
-          <w:rFonts w:ascii="Aptos" w:hAnsi="Aptos"/>
-          <w:sz w:val="24"/>
-          <w:szCs w:val="24"/>
-          <w:lang w:val="es-MX"/>
-        </w:rPr>
-        <w:t xml:space="preserve">Con este </w:t>
-      </w:r>
-      <w:r>
-        <w:rPr>
-          <w:rFonts w:ascii="Aptos" w:hAnsi="Aptos"/>
-          <w:sz w:val="24"/>
-          <w:szCs w:val="24"/>
-          <w:lang w:val="es-MX"/>
-        </w:rPr>
-        <w:t>estudio busca</w:t>
-      </w:r>
-      <w:r>
-        <w:rPr>
-          <w:rFonts w:ascii="Aptos" w:hAnsi="Aptos"/>
-          <w:sz w:val="24"/>
-          <w:szCs w:val="24"/>
-          <w:lang w:val="es-MX"/>
-        </w:rPr>
-        <w:t>mos</w:t>
-      </w:r>
-      <w:r>
-        <w:rPr>
-          <w:rFonts w:ascii="Aptos" w:hAnsi="Aptos"/>
-          <w:sz w:val="24"/>
-          <w:szCs w:val="24"/>
-          <w:lang w:val="es-MX"/>
-        </w:rPr>
-        <w:t xml:space="preserve"> evaluar la factibilidad técnica, económica, legal, de recursos, de mercado, operacional y de tiempo del proyecto.</w:t>
-      </w:r>
-      <w:r>
-        <w:rPr>
-          <w:rFonts w:ascii="Aptos" w:hAnsi="Aptos"/>
-          <w:sz w:val="24"/>
-          <w:szCs w:val="24"/>
-          <w:lang w:val="es-MX"/>
-        </w:rPr>
-        <w:br/>
-      </w:r>
-      <w:r>
-        <w:rPr>
-          <w:rFonts w:ascii="Aptos" w:hAnsi="Aptos"/>
-          <w:sz w:val="24"/>
-          <w:szCs w:val="24"/>
-          <w:lang w:val="es-MX"/>
-        </w:rPr>
-        <w:br/>
-        <w:t>Resultados esperados:</w:t>
-      </w:r>
-      <w:r>
-        <w:rPr>
-          <w:rFonts w:ascii="Aptos" w:hAnsi="Aptos"/>
-          <w:sz w:val="24"/>
-          <w:szCs w:val="24"/>
-          <w:lang w:val="es-MX"/>
-        </w:rPr>
-        <w:br/>
-        <w:t xml:space="preserve">- Validar que el sistema es viable </w:t>
-      </w:r>
-      <w:r>
-        <w:rPr>
-          <w:rFonts w:ascii="Aptos" w:hAnsi="Aptos"/>
-          <w:sz w:val="24"/>
-          <w:szCs w:val="24"/>
-          <w:lang w:val="es-MX"/>
-        </w:rPr>
-        <w:t>y cumpla con todas las necesidades</w:t>
-      </w:r>
-      <w:r>
-        <w:rPr>
-          <w:rFonts w:ascii="Aptos" w:hAnsi="Aptos"/>
-          <w:sz w:val="24"/>
-          <w:szCs w:val="24"/>
-          <w:lang w:val="es-MX"/>
-        </w:rPr>
-        <w:t>.</w:t>
-      </w:r>
-      <w:r>
-        <w:rPr>
-          <w:rFonts w:ascii="Aptos" w:hAnsi="Aptos"/>
-          <w:sz w:val="24"/>
-          <w:szCs w:val="24"/>
-          <w:lang w:val="es-MX"/>
-        </w:rPr>
-        <w:br/>
-        <w:t>- Determinar los beneficios potenciales frente a los costos.</w:t>
-      </w:r>
-      <w:r>
-        <w:rPr>
-          <w:rFonts w:ascii="Aptos" w:hAnsi="Aptos"/>
-          <w:sz w:val="24"/>
-          <w:szCs w:val="24"/>
-          <w:lang w:val="es-MX"/>
-        </w:rPr>
-        <w:br/>
-        <w:t>- Identificar riesgos y limitaciones.</w:t>
-      </w:r>
-      <w:r>
-        <w:rPr>
-          <w:rFonts w:ascii="Aptos" w:hAnsi="Aptos"/>
-          <w:sz w:val="24"/>
-          <w:szCs w:val="24"/>
-          <w:lang w:val="es-MX"/>
-        </w:rPr>
-        <w:br/>
-      </w:r>
-      <w:r>
-        <w:rPr>
-          <w:rFonts w:ascii="Aptos" w:hAnsi="Aptos"/>
-          <w:sz w:val="24"/>
-          <w:szCs w:val="24"/>
-          <w:lang w:val="es-MX"/>
-        </w:rPr>
-        <w:br/>
-        <w:t>Actividades realizadas:</w:t>
-      </w:r>
-      <w:r>
-        <w:rPr>
-          <w:rFonts w:ascii="Aptos" w:hAnsi="Aptos"/>
-          <w:sz w:val="24"/>
-          <w:szCs w:val="24"/>
-          <w:lang w:val="es-MX"/>
-        </w:rPr>
-        <w:br/>
-        <w:t xml:space="preserve">- Entrevistas con </w:t>
-      </w:r>
-      <w:r>
-        <w:rPr>
-          <w:rFonts w:ascii="Aptos" w:hAnsi="Aptos"/>
-          <w:sz w:val="24"/>
-          <w:szCs w:val="24"/>
-          <w:lang w:val="es-MX"/>
-        </w:rPr>
-        <w:t>el cliente</w:t>
-      </w:r>
-      <w:r>
-        <w:rPr>
-          <w:rFonts w:ascii="Aptos" w:hAnsi="Aptos"/>
-          <w:sz w:val="24"/>
-          <w:szCs w:val="24"/>
-          <w:lang w:val="es-MX"/>
-        </w:rPr>
-        <w:t>.</w:t>
-      </w:r>
-      <w:r>
-        <w:rPr>
-          <w:rFonts w:ascii="Aptos" w:hAnsi="Aptos"/>
-          <w:sz w:val="24"/>
-          <w:szCs w:val="24"/>
-          <w:lang w:val="es-MX"/>
-        </w:rPr>
-        <w:br/>
-        <w:t>- Modelado de procesos.</w:t>
-      </w:r>
-      <w:r>
-        <w:rPr>
-          <w:rFonts w:ascii="Aptos" w:hAnsi="Aptos"/>
-          <w:sz w:val="24"/>
-          <w:szCs w:val="24"/>
-          <w:lang w:val="es-MX"/>
-        </w:rPr>
-        <w:br/>
-        <w:t>- Definición de requerimientos funcionales y no funcionales.</w:t>
-      </w:r>
-      <w:r>
-        <w:rPr>
-          <w:rFonts w:ascii="Aptos" w:hAnsi="Aptos"/>
-          <w:sz w:val="24"/>
-          <w:szCs w:val="24"/>
-          <w:lang w:val="es-MX"/>
-        </w:rPr>
-        <w:br/>
-        <w:t>- Análisis de factibilidad.</w:t>
+        <w:pStyle w:val="Ttulo1"/>
+        <w:rPr>
+          <w:rFonts w:ascii="Bahnschrift SemiBold" w:hAnsi="Bahnschrift SemiBold"/>
+          <w:color w:val="244061" w:themeColor="accent1" w:themeShade="80"/>
+          <w:lang w:val="es-MX"/>
+        </w:rPr>
+      </w:pPr>
+      <w:r>
+        <w:rPr>
+          <w:rFonts w:ascii="Bahnschrift SemiBold" w:hAnsi="Bahnschrift SemiBold"/>
+          <w:color w:val="244061" w:themeColor="accent1" w:themeShade="80"/>
+          <w:lang w:val="es-MX"/>
+        </w:rPr>
+        <w:t>6. Factibilidad Técnica</w:t>
       </w:r>
     </w:p>
     <w:p>
       <w:pPr>
-        <w:pStyle w:val="Ttulo1"/>
-        <w:rPr>
-          <w:lang w:val="es-MX"/>
-        </w:rPr>
-      </w:pPr>
-      <w:r>
-        <w:rPr>
-          <w:lang w:val="es-MX"/>
-        </w:rPr>
-        <w:t>6. Factibilidad Técnica</w:t>
+        <w:rPr>
+          <w:rFonts w:ascii="Aptos" w:hAnsi="Aptos"/>
+          <w:sz w:val="24"/>
+          <w:szCs w:val="24"/>
+          <w:lang w:val="es-MX"/>
+        </w:rPr>
+      </w:pPr>
+      <w:r>
+        <w:rPr>
+          <w:rFonts w:ascii="Aptos" w:hAnsi="Aptos"/>
+          <w:sz w:val="24"/>
+          <w:szCs w:val="24"/>
+          <w:lang w:val="es-MX"/>
+        </w:rPr>
+        <w:t>El proyecto utilizará tecnologías conocidas por el equipo (Java,</w:t>
+      </w:r>
+      <w:r>
+        <w:rPr>
+          <w:rFonts w:ascii="Aptos" w:hAnsi="Aptos"/>
+          <w:sz w:val="24"/>
+          <w:szCs w:val="24"/>
+          <w:lang w:val="es-MX"/>
+        </w:rPr>
+        <w:t xml:space="preserve"> </w:t>
+      </w:r>
+      <w:r>
+        <w:rPr>
+          <w:rFonts w:ascii="Aptos" w:hAnsi="Aptos"/>
+          <w:sz w:val="24"/>
+          <w:szCs w:val="24"/>
+          <w:lang w:val="es-MX"/>
+        </w:rPr>
+        <w:t>MySQL, BPMN)</w:t>
+      </w:r>
+      <w:r>
+        <w:rPr>
+          <w:rFonts w:ascii="Aptos" w:hAnsi="Aptos"/>
+          <w:sz w:val="24"/>
+          <w:szCs w:val="24"/>
+          <w:lang w:val="es-MX"/>
+        </w:rPr>
+        <w:t xml:space="preserve"> permitirán una mayor flexibilidad y escalabilidad para los motivos del proyecto</w:t>
+      </w:r>
+      <w:r>
+        <w:rPr>
+          <w:rFonts w:ascii="Aptos" w:hAnsi="Aptos"/>
+          <w:sz w:val="24"/>
+          <w:szCs w:val="24"/>
+          <w:lang w:val="es-MX"/>
+        </w:rPr>
+        <w:t>.</w:t>
       </w:r>
     </w:p>
     <w:p>
@@ -2150,43 +2160,25 @@
           <w:szCs w:val="24"/>
           <w:lang w:val="es-MX"/>
         </w:rPr>
-        <w:t>El proyecto utilizará tecnologías conocidas por el equipo (Java,</w:t>
-      </w:r>
-      <w:r>
-        <w:rPr>
-          <w:rFonts w:ascii="Aptos" w:hAnsi="Aptos"/>
-          <w:sz w:val="24"/>
-          <w:szCs w:val="24"/>
-          <w:lang w:val="es-MX"/>
-        </w:rPr>
-        <w:t xml:space="preserve"> </w:t>
-      </w:r>
-      <w:r>
-        <w:rPr>
-          <w:rFonts w:ascii="Aptos" w:hAnsi="Aptos"/>
-          <w:sz w:val="24"/>
-          <w:szCs w:val="24"/>
-          <w:lang w:val="es-MX"/>
-        </w:rPr>
-        <w:t>MySQL, BPMN)</w:t>
-      </w:r>
-      <w:r>
-        <w:rPr>
-          <w:rFonts w:ascii="Aptos" w:hAnsi="Aptos"/>
-          <w:sz w:val="24"/>
-          <w:szCs w:val="24"/>
-          <w:lang w:val="es-MX"/>
-        </w:rPr>
-        <w:t xml:space="preserve"> permitirán una mayor flexibilidad y escalabilidad para los motivos del proyecto</w:t>
-      </w:r>
-      <w:r>
-        <w:rPr>
-          <w:rFonts w:ascii="Aptos" w:hAnsi="Aptos"/>
-          <w:sz w:val="24"/>
-          <w:szCs w:val="24"/>
-          <w:lang w:val="es-MX"/>
-        </w:rPr>
-        <w:t>.</w:t>
+        <w:t xml:space="preserve"> Los recursos tecnológicos actuales del consultorio (</w:t>
+      </w:r>
+      <w:r>
+        <w:rPr>
+          <w:rFonts w:ascii="Aptos" w:hAnsi="Aptos"/>
+          <w:sz w:val="24"/>
+          <w:szCs w:val="24"/>
+          <w:lang w:val="es-MX"/>
+        </w:rPr>
+        <w:t>Equipo de escritorio</w:t>
+      </w:r>
+      <w:r>
+        <w:rPr>
+          <w:rFonts w:ascii="Aptos" w:hAnsi="Aptos"/>
+          <w:sz w:val="24"/>
+          <w:szCs w:val="24"/>
+          <w:lang w:val="es-MX"/>
+        </w:rPr>
+        <w:t>, red local) son suficientes para implementar el sistema. Se prevé capacitación básica al personal para el uso del sistema.</w:t>
       </w:r>
     </w:p>
     <w:p>
@@ -2205,25 +2197,97 @@
           <w:szCs w:val="24"/>
           <w:lang w:val="es-MX"/>
         </w:rPr>
-        <w:t xml:space="preserve"> Los recursos tecnológicos actuales del consultorio (</w:t>
-      </w:r>
-      <w:r>
-        <w:rPr>
-          <w:rFonts w:ascii="Aptos" w:hAnsi="Aptos"/>
-          <w:sz w:val="24"/>
-          <w:szCs w:val="24"/>
-          <w:lang w:val="es-MX"/>
-        </w:rPr>
-        <w:t>Equipo de escritorio</w:t>
-      </w:r>
-      <w:r>
-        <w:rPr>
-          <w:rFonts w:ascii="Aptos" w:hAnsi="Aptos"/>
-          <w:sz w:val="24"/>
-          <w:szCs w:val="24"/>
-          <w:lang w:val="es-MX"/>
-        </w:rPr>
-        <w:t>, red local) son suficientes para implementar el sistema. Se prevé capacitación básica al personal para el uso del sistema.</w:t>
+        <w:t>Para el alojamiento del sistema se</w:t>
+      </w:r>
+      <w:r>
+        <w:rPr>
+          <w:rFonts w:ascii="Aptos" w:hAnsi="Aptos"/>
+          <w:sz w:val="24"/>
+          <w:szCs w:val="24"/>
+          <w:lang w:val="es-MX"/>
+        </w:rPr>
+        <w:t xml:space="preserve"> </w:t>
+      </w:r>
+      <w:r>
+        <w:rPr>
+          <w:rFonts w:ascii="Aptos" w:hAnsi="Aptos"/>
+          <w:sz w:val="24"/>
+          <w:szCs w:val="24"/>
+          <w:lang w:val="es-MX"/>
+        </w:rPr>
+        <w:t>utilizará</w:t>
+      </w:r>
+      <w:r>
+        <w:rPr>
+          <w:rFonts w:ascii="Aptos" w:hAnsi="Aptos"/>
+          <w:sz w:val="24"/>
+          <w:szCs w:val="24"/>
+          <w:lang w:val="es-MX"/>
+        </w:rPr>
+        <w:t xml:space="preserve"> el </w:t>
+      </w:r>
+      <w:r>
+        <w:rPr>
+          <w:rFonts w:ascii="Aptos" w:hAnsi="Aptos"/>
+          <w:sz w:val="24"/>
+          <w:szCs w:val="24"/>
+          <w:lang w:val="es-MX"/>
+        </w:rPr>
+        <w:t>proveedor de alojamiento web, Hostinger</w:t>
+      </w:r>
+      <w:r>
+        <w:rPr>
+          <w:rFonts w:ascii="Aptos" w:hAnsi="Aptos"/>
+          <w:sz w:val="24"/>
+          <w:szCs w:val="24"/>
+          <w:lang w:val="es-MX"/>
+        </w:rPr>
+        <w:t>,</w:t>
+      </w:r>
+      <w:r>
+        <w:rPr>
+          <w:rFonts w:ascii="Aptos" w:hAnsi="Aptos"/>
+          <w:sz w:val="24"/>
+          <w:szCs w:val="24"/>
+          <w:lang w:val="es-MX"/>
+        </w:rPr>
+        <w:t xml:space="preserve"> ya que s</w:t>
+      </w:r>
+      <w:r>
+        <w:rPr>
+          <w:rFonts w:ascii="Aptos" w:hAnsi="Aptos"/>
+          <w:sz w:val="24"/>
+          <w:szCs w:val="24"/>
+          <w:lang w:val="es-MX"/>
+        </w:rPr>
+        <w:t>e</w:t>
+      </w:r>
+      <w:r>
+        <w:rPr>
+          <w:rFonts w:ascii="Aptos" w:hAnsi="Aptos"/>
+          <w:sz w:val="24"/>
+          <w:szCs w:val="24"/>
+          <w:lang w:val="es-MX"/>
+        </w:rPr>
+        <w:t xml:space="preserve"> enfo</w:t>
+      </w:r>
+      <w:r>
+        <w:rPr>
+          <w:rFonts w:ascii="Aptos" w:hAnsi="Aptos"/>
+          <w:sz w:val="24"/>
+          <w:szCs w:val="24"/>
+          <w:lang w:val="es-MX"/>
+        </w:rPr>
+        <w:t>ca</w:t>
+      </w:r>
+      <w:r>
+        <w:rPr>
+          <w:rFonts w:ascii="Aptos" w:hAnsi="Aptos"/>
+          <w:sz w:val="24"/>
+          <w:szCs w:val="24"/>
+          <w:lang w:val="es-MX"/>
+        </w:rPr>
+        <w:t xml:space="preserve"> en seguridad y rendimiento. </w:t>
       </w:r>
     </w:p>
     <w:p>
@@ -2242,61 +2306,7 @@
           <w:szCs w:val="24"/>
           <w:lang w:val="es-MX"/>
         </w:rPr>
-        <w:t>Para el alojamiento del sistema se</w:t>
-      </w:r>
-      <w:r>
-        <w:rPr>
-          <w:rFonts w:ascii="Aptos" w:hAnsi="Aptos"/>
-          <w:sz w:val="24"/>
-          <w:szCs w:val="24"/>
-          <w:lang w:val="es-MX"/>
-        </w:rPr>
-        <w:t xml:space="preserve"> </w:t>
-      </w:r>
-      <w:r>
-        <w:rPr>
-          <w:rFonts w:ascii="Aptos" w:hAnsi="Aptos"/>
-          <w:sz w:val="24"/>
-          <w:szCs w:val="24"/>
-          <w:lang w:val="es-MX"/>
-        </w:rPr>
-        <w:t>utilizará</w:t>
-      </w:r>
-      <w:r>
-        <w:rPr>
-          <w:rFonts w:ascii="Aptos" w:hAnsi="Aptos"/>
-          <w:sz w:val="24"/>
-          <w:szCs w:val="24"/>
-          <w:lang w:val="es-MX"/>
-        </w:rPr>
-        <w:t xml:space="preserve"> el </w:t>
-      </w:r>
-      <w:r>
-        <w:rPr>
-          <w:rFonts w:ascii="Aptos" w:hAnsi="Aptos"/>
-          <w:sz w:val="24"/>
-          <w:szCs w:val="24"/>
-          <w:lang w:val="es-MX"/>
-        </w:rPr>
-        <w:t>proveedor de alojamiento web, Hostinger</w:t>
-      </w:r>
-      <w:r>
-        <w:rPr>
-          <w:rFonts w:ascii="Aptos" w:hAnsi="Aptos"/>
-          <w:sz w:val="24"/>
-          <w:szCs w:val="24"/>
-          <w:lang w:val="es-MX"/>
-        </w:rPr>
-        <w:t>,</w:t>
-      </w:r>
-      <w:r>
-        <w:rPr>
-          <w:rFonts w:ascii="Aptos" w:hAnsi="Aptos"/>
-          <w:sz w:val="24"/>
-          <w:szCs w:val="24"/>
-          <w:lang w:val="es-MX"/>
-        </w:rPr>
-        <w:t xml:space="preserve"> ya que s</w:t>
+        <w:t>Ofrec</w:t>
       </w:r>
       <w:r>
         <w:rPr>
@@ -2314,142 +2324,162 @@
           <w:szCs w:val="24"/>
           <w:lang w:val="es-MX"/>
         </w:rPr>
-        <w:t xml:space="preserve"> enfo</w:t>
-      </w:r>
-      <w:r>
-        <w:rPr>
-          <w:rFonts w:ascii="Aptos" w:hAnsi="Aptos"/>
-          <w:sz w:val="24"/>
-          <w:szCs w:val="24"/>
-          <w:lang w:val="es-MX"/>
-        </w:rPr>
-        <w:t>ca</w:t>
-      </w:r>
-      <w:r>
-        <w:rPr>
-          <w:rFonts w:ascii="Aptos" w:hAnsi="Aptos"/>
-          <w:sz w:val="24"/>
-          <w:szCs w:val="24"/>
-          <w:lang w:val="es-MX"/>
-        </w:rPr>
-        <w:t xml:space="preserve"> en seguridad y rendimiento. </w:t>
+        <w:t xml:space="preserve"> certificados SSL gratis, protección contra </w:t>
+      </w:r>
+      <w:r>
+        <w:rPr>
+          <w:rFonts w:ascii="Aptos" w:hAnsi="Aptos"/>
+          <w:sz w:val="24"/>
+          <w:szCs w:val="24"/>
+          <w:lang w:val="es-MX"/>
+        </w:rPr>
+        <w:t xml:space="preserve">ataques </w:t>
+      </w:r>
+      <w:r>
+        <w:rPr>
+          <w:rFonts w:ascii="Aptos" w:hAnsi="Aptos"/>
+          <w:sz w:val="24"/>
+          <w:szCs w:val="24"/>
+          <w:lang w:val="es-MX"/>
+        </w:rPr>
+        <w:t xml:space="preserve">DDoS y copias de seguridad diarias. Su infraestructura SSD asegura tiempos de carga rápidos, </w:t>
+      </w:r>
+      <w:r>
+        <w:rPr>
+          <w:rFonts w:ascii="Aptos" w:hAnsi="Aptos"/>
+          <w:sz w:val="24"/>
+          <w:szCs w:val="24"/>
+          <w:lang w:val="es-MX"/>
+        </w:rPr>
+        <w:lastRenderedPageBreak/>
+        <w:t xml:space="preserve">cruciales para </w:t>
+      </w:r>
+      <w:r>
+        <w:rPr>
+          <w:rFonts w:ascii="Aptos" w:hAnsi="Aptos"/>
+          <w:sz w:val="24"/>
+          <w:szCs w:val="24"/>
+          <w:lang w:val="es-MX"/>
+        </w:rPr>
+        <w:t>la atención a los pacientes</w:t>
+      </w:r>
+      <w:r>
+        <w:rPr>
+          <w:rFonts w:ascii="Aptos" w:hAnsi="Aptos"/>
+          <w:sz w:val="24"/>
+          <w:szCs w:val="24"/>
+          <w:lang w:val="es-MX"/>
+        </w:rPr>
+        <w:t xml:space="preserve">, además de contar con planes con </w:t>
+      </w:r>
+      <w:r>
+        <w:rPr>
+          <w:rFonts w:ascii="Aptos" w:hAnsi="Aptos"/>
+          <w:sz w:val="24"/>
+          <w:szCs w:val="24"/>
+          <w:lang w:val="es-MX"/>
+        </w:rPr>
+        <w:t>múltiples recursos que permiten la escalabilidad del proyecto</w:t>
+      </w:r>
+      <w:r>
+        <w:rPr>
+          <w:rFonts w:ascii="Aptos" w:hAnsi="Aptos"/>
+          <w:sz w:val="24"/>
+          <w:szCs w:val="24"/>
+          <w:lang w:val="es-MX"/>
+        </w:rPr>
+        <w:t>.</w:t>
       </w:r>
     </w:p>
     <w:p>
       <w:pPr>
-        <w:rPr>
-          <w:rFonts w:ascii="Aptos" w:hAnsi="Aptos"/>
-          <w:sz w:val="24"/>
-          <w:szCs w:val="24"/>
-          <w:lang w:val="es-MX"/>
-        </w:rPr>
-      </w:pPr>
-      <w:r>
-        <w:rPr>
-          <w:rFonts w:ascii="Aptos" w:hAnsi="Aptos"/>
-          <w:sz w:val="24"/>
-          <w:szCs w:val="24"/>
-          <w:lang w:val="es-MX"/>
-        </w:rPr>
-        <w:lastRenderedPageBreak/>
-        <w:t>Ofrec</w:t>
-      </w:r>
-      <w:r>
-        <w:rPr>
-          <w:rFonts w:ascii="Aptos" w:hAnsi="Aptos"/>
-          <w:sz w:val="24"/>
-          <w:szCs w:val="24"/>
-          <w:lang w:val="es-MX"/>
-        </w:rPr>
-        <w:t>e</w:t>
-      </w:r>
-      <w:r>
-        <w:rPr>
-          <w:rFonts w:ascii="Aptos" w:hAnsi="Aptos"/>
-          <w:sz w:val="24"/>
-          <w:szCs w:val="24"/>
-          <w:lang w:val="es-MX"/>
-        </w:rPr>
-        <w:t xml:space="preserve"> certificados SSL gratis, protección contra </w:t>
-      </w:r>
-      <w:r>
-        <w:rPr>
-          <w:rFonts w:ascii="Aptos" w:hAnsi="Aptos"/>
-          <w:sz w:val="24"/>
-          <w:szCs w:val="24"/>
-          <w:lang w:val="es-MX"/>
-        </w:rPr>
-        <w:t xml:space="preserve">ataques </w:t>
-      </w:r>
-      <w:proofErr w:type="spellStart"/>
-      <w:r>
-        <w:rPr>
-          <w:rFonts w:ascii="Aptos" w:hAnsi="Aptos"/>
-          <w:sz w:val="24"/>
-          <w:szCs w:val="24"/>
-          <w:lang w:val="es-MX"/>
-        </w:rPr>
-        <w:t>DDoS</w:t>
-      </w:r>
-      <w:proofErr w:type="spellEnd"/>
-      <w:r>
-        <w:rPr>
-          <w:rFonts w:ascii="Aptos" w:hAnsi="Aptos"/>
-          <w:sz w:val="24"/>
-          <w:szCs w:val="24"/>
-          <w:lang w:val="es-MX"/>
-        </w:rPr>
-        <w:t xml:space="preserve"> y copias de seguridad diarias. Su infraestructura SSD asegura tiempos de carga rápidos, cruciales para </w:t>
-      </w:r>
-      <w:r>
-        <w:rPr>
-          <w:rFonts w:ascii="Aptos" w:hAnsi="Aptos"/>
-          <w:sz w:val="24"/>
-          <w:szCs w:val="24"/>
-          <w:lang w:val="es-MX"/>
-        </w:rPr>
-        <w:t>la atención a los pacientes</w:t>
-      </w:r>
-      <w:r>
-        <w:rPr>
-          <w:rFonts w:ascii="Aptos" w:hAnsi="Aptos"/>
-          <w:sz w:val="24"/>
-          <w:szCs w:val="24"/>
-          <w:lang w:val="es-MX"/>
-        </w:rPr>
-        <w:t xml:space="preserve">, además de contar con planes con </w:t>
-      </w:r>
-      <w:r>
-        <w:rPr>
-          <w:rFonts w:ascii="Aptos" w:hAnsi="Aptos"/>
-          <w:sz w:val="24"/>
-          <w:szCs w:val="24"/>
-          <w:lang w:val="es-MX"/>
-        </w:rPr>
-        <w:t>múltiples recursos que permiten la escalabilidad del proyecto</w:t>
-      </w:r>
-      <w:r>
-        <w:rPr>
-          <w:rFonts w:ascii="Aptos" w:hAnsi="Aptos"/>
-          <w:sz w:val="24"/>
-          <w:szCs w:val="24"/>
-          <w:lang w:val="es-MX"/>
-        </w:rPr>
-        <w:t>.</w:t>
+        <w:pStyle w:val="Ttulo1"/>
+        <w:rPr>
+          <w:rFonts w:ascii="Bahnschrift SemiBold" w:hAnsi="Bahnschrift SemiBold"/>
+          <w:color w:val="244061" w:themeColor="accent1" w:themeShade="80"/>
+          <w:lang w:val="es-MX"/>
+        </w:rPr>
+      </w:pPr>
+      <w:r>
+        <w:rPr>
+          <w:rFonts w:ascii="Bahnschrift SemiBold" w:hAnsi="Bahnschrift SemiBold"/>
+          <w:color w:val="244061" w:themeColor="accent1" w:themeShade="80"/>
+          <w:lang w:val="es-MX"/>
+        </w:rPr>
+        <w:t>7. Factibilidad Económica</w:t>
       </w:r>
     </w:p>
     <w:p>
       <w:pPr>
-        <w:pStyle w:val="Ttulo1"/>
-        <w:rPr>
-          <w:lang w:val="es-MX"/>
-        </w:rPr>
-      </w:pPr>
-      <w:r>
-        <w:rPr>
-          <w:lang w:val="es-MX"/>
-        </w:rPr>
-        <w:t>7. Factibilidad Económica</w:t>
+        <w:rPr>
+          <w:rFonts w:ascii="Aptos" w:hAnsi="Aptos"/>
+          <w:sz w:val="24"/>
+          <w:szCs w:val="24"/>
+          <w:lang w:val="es-MX"/>
+        </w:rPr>
+      </w:pPr>
+      <w:r>
+        <w:rPr>
+          <w:rFonts w:ascii="Aptos" w:hAnsi="Aptos"/>
+          <w:sz w:val="24"/>
+          <w:szCs w:val="24"/>
+          <w:lang w:val="es-MX"/>
+        </w:rPr>
+        <w:t xml:space="preserve">El proyecto requiere una inversión </w:t>
+      </w:r>
+      <w:r>
+        <w:rPr>
+          <w:rFonts w:ascii="Aptos" w:hAnsi="Aptos"/>
+          <w:sz w:val="24"/>
+          <w:szCs w:val="24"/>
+          <w:lang w:val="es-MX"/>
+        </w:rPr>
+        <w:t>mediana</w:t>
+      </w:r>
+      <w:r>
+        <w:rPr>
+          <w:rFonts w:ascii="Aptos" w:hAnsi="Aptos"/>
+          <w:sz w:val="24"/>
+          <w:szCs w:val="24"/>
+          <w:lang w:val="es-MX"/>
+        </w:rPr>
+        <w:t xml:space="preserve"> pero menor a un </w:t>
+      </w:r>
+      <w:r>
+        <w:rPr>
+          <w:rFonts w:ascii="Aptos" w:hAnsi="Aptos"/>
+          <w:sz w:val="24"/>
+          <w:szCs w:val="24"/>
+          <w:lang w:val="es-MX"/>
+        </w:rPr>
+        <w:t>sistema más complejo</w:t>
+      </w:r>
+      <w:r>
+        <w:rPr>
+          <w:rFonts w:ascii="Aptos" w:hAnsi="Aptos"/>
+          <w:sz w:val="24"/>
+          <w:szCs w:val="24"/>
+          <w:lang w:val="es-MX"/>
+        </w:rPr>
+        <w:t>, ya que se utilizará software libre y hardware existente</w:t>
+      </w:r>
+      <w:r>
+        <w:rPr>
+          <w:rFonts w:ascii="Aptos" w:hAnsi="Aptos"/>
+          <w:sz w:val="24"/>
+          <w:szCs w:val="24"/>
+          <w:lang w:val="es-MX"/>
+        </w:rPr>
+        <w:t xml:space="preserve"> y el servicio de alojamiento de Hostinger ofrece planes accesibles y descuentos de fidelidad</w:t>
+      </w:r>
+      <w:r>
+        <w:rPr>
+          <w:rFonts w:ascii="Aptos" w:hAnsi="Aptos"/>
+          <w:sz w:val="24"/>
+          <w:szCs w:val="24"/>
+          <w:lang w:val="es-MX"/>
+        </w:rPr>
+        <w:t xml:space="preserve">. </w:t>
       </w:r>
     </w:p>
     <w:p>
@@ -2464,47 +2494,55 @@
       <w:r>
         <w:rPr>
           <w:rFonts w:ascii="Aptos" w:hAnsi="Aptos"/>
-          <w:sz w:val="24"/>
-          <w:szCs w:val="24"/>
-          <w:lang w:val="es-MX"/>
-        </w:rPr>
-        <w:t xml:space="preserve">El proyecto requiere una inversión </w:t>
-      </w:r>
-      <w:r>
-        <w:rPr>
-          <w:rFonts w:ascii="Aptos" w:hAnsi="Aptos"/>
-          <w:sz w:val="24"/>
-          <w:szCs w:val="24"/>
-          <w:lang w:val="es-MX"/>
-        </w:rPr>
-        <w:t>mediana</w:t>
-      </w:r>
-      <w:r>
-        <w:rPr>
-          <w:rFonts w:ascii="Aptos" w:hAnsi="Aptos"/>
-          <w:sz w:val="24"/>
-          <w:szCs w:val="24"/>
-          <w:lang w:val="es-MX"/>
-        </w:rPr>
-        <w:t>, ya que se utilizará software libre y hardware existente</w:t>
-      </w:r>
-      <w:r>
-        <w:rPr>
-          <w:rFonts w:ascii="Aptos" w:hAnsi="Aptos"/>
-          <w:sz w:val="24"/>
-          <w:szCs w:val="24"/>
-          <w:lang w:val="es-MX"/>
-        </w:rPr>
-        <w:t xml:space="preserve"> y el servicio de alojamiento de Hostinger ofrece planes accesibles y descuentos de fidelidad</w:t>
-      </w:r>
-      <w:r>
-        <w:rPr>
-          <w:rFonts w:ascii="Aptos" w:hAnsi="Aptos"/>
-          <w:sz w:val="24"/>
-          <w:szCs w:val="24"/>
-          <w:lang w:val="es-MX"/>
-        </w:rPr>
-        <w:t xml:space="preserve">. </w:t>
+          <w:noProof/>
+          <w:sz w:val="24"/>
+          <w:szCs w:val="24"/>
+          <w:lang w:val="es-MX"/>
+        </w:rPr>
+        <w:drawing>
+          <wp:inline distT="0" distB="0" distL="0" distR="0" wp14:anchorId="2E17B94E" wp14:editId="42549D5C">
+            <wp:extent cx="5756744" cy="4736137"/>
+            <wp:effectExtent l="0" t="0" r="0" b="7620"/>
+            <wp:docPr id="170381751" name="Imagen 1" descr="Imagen que contiene Tabla&#10;&#10;El contenido generado por IA puede ser incorrecto."/>
+            <wp:cNvGraphicFramePr>
+              <a:graphicFrameLocks xmlns:a="http://schemas.openxmlformats.org/drawingml/2006/main" noChangeAspect="1"/>
+            </wp:cNvGraphicFramePr>
+            <a:graphic xmlns:a="http://schemas.openxmlformats.org/drawingml/2006/main">
+              <a:graphicData uri="http://schemas.openxmlformats.org/drawingml/2006/picture">
+                <pic:pic xmlns:pic="http://schemas.openxmlformats.org/drawingml/2006/picture">
+                  <pic:nvPicPr>
+                    <pic:cNvPr id="170381751" name="Imagen 1" descr="Imagen que contiene Tabla&#10;&#10;El contenido generado por IA puede ser incorrecto."/>
+                    <pic:cNvPicPr/>
+                  </pic:nvPicPr>
+                  <pic:blipFill rotWithShape="1">
+                    <a:blip r:embed="rId8"/>
+                    <a:srcRect l="2029"/>
+                    <a:stretch>
+                      <a:fillRect/>
+                    </a:stretch>
+                  </pic:blipFill>
+                  <pic:spPr bwMode="auto">
+                    <a:xfrm>
+                      <a:off x="0" y="0"/>
+                      <a:ext cx="5759712" cy="4738579"/>
+                    </a:xfrm>
+                    <a:prstGeom prst="rect">
+                      <a:avLst/>
+                    </a:prstGeom>
+                    <a:ln>
+                      <a:noFill/>
+                    </a:ln>
+                    <a:extLst>
+                      <a:ext uri="{53640926-AAD7-44D8-BBD7-CCE9431645EC}">
+                        <a14:shadowObscured xmlns:a14="http://schemas.microsoft.com/office/drawing/2010/main"/>
+                      </a:ext>
+                    </a:extLst>
+                  </pic:spPr>
+                </pic:pic>
+              </a:graphicData>
+            </a:graphic>
+          </wp:inline>
+        </w:drawing>
       </w:r>
     </w:p>
     <w:p>
@@ -2523,57 +2561,97 @@
           <w:szCs w:val="24"/>
           <w:lang w:val="es-MX"/>
         </w:rPr>
-        <w:t>(ESPACIO PARA EL ANALISIS COSTO BENEFICIO)</w:t>
+        <w:t xml:space="preserve">Los beneficios incluyen reducción de pérdidas por errores manuales, mayor eficiencia en atención al paciente y optimización </w:t>
+      </w:r>
+      <w:r>
+        <w:rPr>
+          <w:rFonts w:ascii="Aptos" w:hAnsi="Aptos"/>
+          <w:sz w:val="24"/>
+          <w:szCs w:val="24"/>
+          <w:lang w:val="es-MX"/>
+        </w:rPr>
+        <w:t>de tiempo</w:t>
+      </w:r>
+      <w:r>
+        <w:rPr>
+          <w:rFonts w:ascii="Aptos" w:hAnsi="Aptos"/>
+          <w:sz w:val="24"/>
+          <w:szCs w:val="24"/>
+          <w:lang w:val="es-MX"/>
+        </w:rPr>
+        <w:t xml:space="preserve"> y una disminución significativa en los gastos de </w:t>
+      </w:r>
+      <w:r>
+        <w:rPr>
+          <w:rFonts w:ascii="Aptos" w:hAnsi="Aptos"/>
+          <w:sz w:val="24"/>
+          <w:szCs w:val="24"/>
+          <w:lang w:val="es-MX"/>
+        </w:rPr>
+        <w:t>administración</w:t>
+      </w:r>
+      <w:r>
+        <w:rPr>
+          <w:rFonts w:ascii="Aptos" w:hAnsi="Aptos"/>
+          <w:sz w:val="24"/>
+          <w:szCs w:val="24"/>
+          <w:lang w:val="es-MX"/>
+        </w:rPr>
+        <w:t>. El análisis costo-beneficio muestra una clara ventaja en implementar el sistema</w:t>
+      </w:r>
+      <w:r>
+        <w:rPr>
+          <w:rFonts w:ascii="Aptos" w:hAnsi="Aptos"/>
+          <w:sz w:val="24"/>
+          <w:szCs w:val="24"/>
+          <w:lang w:val="es-MX"/>
+        </w:rPr>
+        <w:t>, se puede notar como incluso dentro del primer año la inversión inicial se recupera</w:t>
+      </w:r>
+      <w:r>
+        <w:rPr>
+          <w:rFonts w:ascii="Aptos" w:hAnsi="Aptos"/>
+          <w:sz w:val="24"/>
+          <w:szCs w:val="24"/>
+          <w:lang w:val="es-MX"/>
+        </w:rPr>
+        <w:t xml:space="preserve"> y</w:t>
+      </w:r>
+      <w:r>
+        <w:rPr>
+          <w:rFonts w:ascii="Aptos" w:hAnsi="Aptos"/>
+          <w:sz w:val="24"/>
+          <w:szCs w:val="24"/>
+          <w:lang w:val="es-MX"/>
+        </w:rPr>
+        <w:t xml:space="preserve"> en la acumulación estimada en 6 años llega a triplicar la inversión </w:t>
+      </w:r>
+      <w:r>
+        <w:rPr>
+          <w:rFonts w:ascii="Aptos" w:hAnsi="Aptos"/>
+          <w:sz w:val="24"/>
+          <w:szCs w:val="24"/>
+          <w:lang w:val="es-MX"/>
+        </w:rPr>
+        <w:t>al sistema en el tiempo.</w:t>
       </w:r>
     </w:p>
     <w:p>
       <w:pPr>
-        <w:rPr>
-          <w:rFonts w:ascii="Aptos" w:hAnsi="Aptos"/>
-          <w:sz w:val="24"/>
-          <w:szCs w:val="24"/>
-          <w:lang w:val="es-MX"/>
-        </w:rPr>
-      </w:pPr>
-      <w:r>
-        <w:rPr>
-          <w:rFonts w:ascii="Aptos" w:hAnsi="Aptos"/>
-          <w:sz w:val="24"/>
-          <w:szCs w:val="24"/>
-          <w:lang w:val="es-MX"/>
-        </w:rPr>
-        <w:t xml:space="preserve">Los beneficios incluyen reducción de pérdidas por errores manuales, mayor eficiencia en atención al paciente y optimización </w:t>
-      </w:r>
-      <w:r>
-        <w:rPr>
-          <w:rFonts w:ascii="Aptos" w:hAnsi="Aptos"/>
-          <w:sz w:val="24"/>
-          <w:szCs w:val="24"/>
-          <w:lang w:val="es-MX"/>
-        </w:rPr>
-        <w:t>de tiempo</w:t>
-      </w:r>
-      <w:r>
-        <w:rPr>
-          <w:rFonts w:ascii="Aptos" w:hAnsi="Aptos"/>
-          <w:sz w:val="24"/>
-          <w:szCs w:val="24"/>
-          <w:lang w:val="es-MX"/>
-        </w:rPr>
-        <w:t>. El análisis costo-beneficio muestra una clara ventaja en implementar el sistema.</w:t>
-      </w:r>
-    </w:p>
-    <w:p>
-      <w:pPr>
         <w:pStyle w:val="Ttulo1"/>
         <w:rPr>
-          <w:lang w:val="es-MX"/>
-        </w:rPr>
-      </w:pPr>
-      <w:r>
-        <w:rPr>
-          <w:lang w:val="es-MX"/>
-        </w:rPr>
+          <w:rFonts w:ascii="Bahnschrift SemiBold" w:hAnsi="Bahnschrift SemiBold"/>
+          <w:color w:val="244061" w:themeColor="accent1" w:themeShade="80"/>
+          <w:lang w:val="es-MX"/>
+        </w:rPr>
+      </w:pPr>
+      <w:r>
+        <w:rPr>
+          <w:rFonts w:ascii="Bahnschrift SemiBold" w:hAnsi="Bahnschrift SemiBold"/>
+          <w:color w:val="244061" w:themeColor="accent1" w:themeShade="80"/>
+          <w:lang w:val="es-MX"/>
+        </w:rPr>
+        <w:lastRenderedPageBreak/>
         <w:t>8. Factibilidad Legal</w:t>
       </w:r>
     </w:p>
@@ -2755,36 +2833,6 @@
       <w:pPr>
         <w:rPr>
           <w:rFonts w:ascii="Aptos" w:hAnsi="Aptos"/>
-          <w:sz w:val="24"/>
-          <w:szCs w:val="24"/>
-          <w:lang w:val="es-MX"/>
-        </w:rPr>
-      </w:pPr>
-    </w:p>
-    <w:p>
-      <w:pPr>
-        <w:rPr>
-          <w:rFonts w:ascii="Aptos" w:hAnsi="Aptos"/>
-          <w:sz w:val="24"/>
-          <w:szCs w:val="24"/>
-          <w:lang w:val="es-MX"/>
-        </w:rPr>
-      </w:pPr>
-    </w:p>
-    <w:p>
-      <w:pPr>
-        <w:rPr>
-          <w:rFonts w:ascii="Aptos" w:hAnsi="Aptos"/>
-          <w:sz w:val="24"/>
-          <w:szCs w:val="24"/>
-          <w:lang w:val="es-MX"/>
-        </w:rPr>
-      </w:pPr>
-    </w:p>
-    <w:p>
-      <w:pPr>
-        <w:rPr>
-          <w:rFonts w:ascii="Aptos" w:hAnsi="Aptos"/>
           <w:b/>
           <w:bCs/>
           <w:sz w:val="28"/>
@@ -2801,7 +2849,6 @@
           <w:szCs w:val="28"/>
           <w:lang w:val="es-MX"/>
         </w:rPr>
-        <w:lastRenderedPageBreak/>
         <w:t>Implicaciones legales para el sistema</w:t>
       </w:r>
     </w:p>
@@ -2907,8 +2954,8 @@
           <w:rFonts w:ascii="Aptos" w:hAnsi="Aptos"/>
           <w:b/>
           <w:bCs/>
-          <w:sz w:val="24"/>
-          <w:szCs w:val="24"/>
+          <w:sz w:val="28"/>
+          <w:szCs w:val="28"/>
           <w:lang w:val="es-MX"/>
         </w:rPr>
       </w:pPr>
@@ -2917,8 +2964,8 @@
           <w:rFonts w:ascii="Aptos" w:hAnsi="Aptos"/>
           <w:b/>
           <w:bCs/>
-          <w:sz w:val="24"/>
-          <w:szCs w:val="24"/>
+          <w:sz w:val="28"/>
+          <w:szCs w:val="28"/>
           <w:lang w:val="es-MX"/>
         </w:rPr>
         <w:t>Costos legales asociados</w:t>
@@ -3000,13 +3047,18 @@
       <w:pPr>
         <w:pStyle w:val="Ttulo1"/>
         <w:rPr>
-          <w:lang w:val="es-MX"/>
-        </w:rPr>
-      </w:pPr>
-      <w:r>
-        <w:rPr>
-          <w:lang w:val="es-MX"/>
-        </w:rPr>
+          <w:rFonts w:ascii="Bahnschrift SemiBold" w:hAnsi="Bahnschrift SemiBold"/>
+          <w:color w:val="244061" w:themeColor="accent1" w:themeShade="80"/>
+          <w:lang w:val="es-MX"/>
+        </w:rPr>
+      </w:pPr>
+      <w:r>
+        <w:rPr>
+          <w:rFonts w:ascii="Bahnschrift SemiBold" w:hAnsi="Bahnschrift SemiBold"/>
+          <w:color w:val="244061" w:themeColor="accent1" w:themeShade="80"/>
+          <w:lang w:val="es-MX"/>
+        </w:rPr>
+        <w:lastRenderedPageBreak/>
         <w:t>9. Factibilidad de Recursos</w:t>
       </w:r>
     </w:p>
@@ -3084,7 +3136,25 @@
           <w:szCs w:val="24"/>
           <w:lang w:val="es-MX"/>
         </w:rPr>
-        <w:t xml:space="preserve"> conformado por 4 estudiantes de Ingeniería en Sistemas Computacionales, con conocimientos en programación, bases de datos y modelado de software.</w:t>
+        <w:t xml:space="preserve"> conformado por </w:t>
+      </w:r>
+      <w:r>
+        <w:rPr>
+          <w:rFonts w:ascii="Aptos" w:hAnsi="Aptos"/>
+          <w:sz w:val="24"/>
+          <w:szCs w:val="24"/>
+          <w:lang w:val="es-MX"/>
+        </w:rPr>
+        <w:t>3</w:t>
+      </w:r>
+      <w:r>
+        <w:rPr>
+          <w:rFonts w:ascii="Aptos" w:hAnsi="Aptos"/>
+          <w:sz w:val="24"/>
+          <w:szCs w:val="24"/>
+          <w:lang w:val="es-MX"/>
+        </w:rPr>
+        <w:t xml:space="preserve"> estudiantes de Ingeniería en Sistemas Computacionales, con conocimientos en programación, bases de datos y modelado de software.</w:t>
       </w:r>
     </w:p>
     <w:p>
@@ -3215,7 +3285,6 @@
           <w:szCs w:val="24"/>
           <w:lang w:val="es-MX"/>
         </w:rPr>
-        <w:lastRenderedPageBreak/>
         <w:t>Personal adicional:</w:t>
       </w:r>
       <w:r>
@@ -3529,6 +3598,7 @@
           <w:szCs w:val="24"/>
           <w:lang w:val="es-MX"/>
         </w:rPr>
+        <w:lastRenderedPageBreak/>
         <w:t>Procedimientos de desarrollo:</w:t>
       </w:r>
       <w:r>
@@ -3720,14 +3790,17 @@
       <w:pPr>
         <w:pStyle w:val="Ttulo1"/>
         <w:rPr>
-          <w:lang w:val="es-MX"/>
-        </w:rPr>
-      </w:pPr>
-      <w:r>
-        <w:rPr>
-          <w:lang w:val="es-MX"/>
-        </w:rPr>
-        <w:lastRenderedPageBreak/>
+          <w:rFonts w:ascii="Bahnschrift SemiBold" w:hAnsi="Bahnschrift SemiBold"/>
+          <w:color w:val="244061" w:themeColor="accent1" w:themeShade="80"/>
+          <w:lang w:val="es-MX"/>
+        </w:rPr>
+      </w:pPr>
+      <w:r>
+        <w:rPr>
+          <w:rFonts w:ascii="Bahnschrift SemiBold" w:hAnsi="Bahnschrift SemiBold"/>
+          <w:color w:val="244061" w:themeColor="accent1" w:themeShade="80"/>
+          <w:lang w:val="es-MX"/>
+        </w:rPr>
         <w:t>10. Factibilidad de Mercado</w:t>
       </w:r>
     </w:p>
@@ -3995,6 +4068,7 @@
           <w:szCs w:val="24"/>
           <w:lang w:val="es-MX"/>
         </w:rPr>
+        <w:lastRenderedPageBreak/>
         <w:t>Diferenciación del sistema propuesto</w:t>
       </w:r>
     </w:p>
@@ -4299,14 +4373,17 @@
       <w:pPr>
         <w:pStyle w:val="Ttulo1"/>
         <w:rPr>
-          <w:lang w:val="es-MX"/>
-        </w:rPr>
-      </w:pPr>
-      <w:r>
-        <w:rPr>
-          <w:lang w:val="es-MX"/>
-        </w:rPr>
-        <w:lastRenderedPageBreak/>
+          <w:rFonts w:ascii="Bahnschrift SemiBold" w:hAnsi="Bahnschrift SemiBold"/>
+          <w:color w:val="244061" w:themeColor="accent1" w:themeShade="80"/>
+          <w:lang w:val="es-MX"/>
+        </w:rPr>
+      </w:pPr>
+      <w:r>
+        <w:rPr>
+          <w:rFonts w:ascii="Bahnschrift SemiBold" w:hAnsi="Bahnschrift SemiBold"/>
+          <w:color w:val="244061" w:themeColor="accent1" w:themeShade="80"/>
+          <w:lang w:val="es-MX"/>
+        </w:rPr>
         <w:t>11. Factibilidad Operacional</w:t>
       </w:r>
     </w:p>
@@ -4335,8 +4412,8 @@
           <w:rFonts w:ascii="Aptos" w:hAnsi="Aptos"/>
           <w:b/>
           <w:bCs/>
-          <w:sz w:val="24"/>
-          <w:szCs w:val="24"/>
+          <w:sz w:val="28"/>
+          <w:szCs w:val="28"/>
           <w:lang w:val="es-MX"/>
         </w:rPr>
       </w:pPr>
@@ -4345,11 +4422,22 @@
           <w:rFonts w:ascii="Aptos" w:hAnsi="Aptos"/>
           <w:b/>
           <w:bCs/>
-          <w:sz w:val="24"/>
-          <w:szCs w:val="24"/>
-          <w:lang w:val="es-MX"/>
-        </w:rPr>
-        <w:t>Encaje con el entorno de negocios</w:t>
+          <w:sz w:val="28"/>
+          <w:szCs w:val="28"/>
+          <w:lang w:val="es-MX"/>
+        </w:rPr>
+        <w:t>Simbiosis</w:t>
+      </w:r>
+      <w:r>
+        <w:rPr>
+          <w:rFonts w:ascii="Aptos" w:hAnsi="Aptos"/>
+          <w:b/>
+          <w:bCs/>
+          <w:sz w:val="28"/>
+          <w:szCs w:val="28"/>
+          <w:lang w:val="es-MX"/>
+        </w:rPr>
+        <w:t xml:space="preserve"> con el entorno de negocios</w:t>
       </w:r>
     </w:p>
     <w:p>
@@ -4456,6 +4544,116 @@
     </w:p>
     <w:p>
       <w:pPr>
+        <w:rPr>
+          <w:rFonts w:ascii="Aptos" w:hAnsi="Aptos"/>
+          <w:sz w:val="24"/>
+          <w:szCs w:val="24"/>
+          <w:lang w:val="es-MX"/>
+        </w:rPr>
+      </w:pPr>
+      <w:r>
+        <w:rPr>
+          <w:rFonts w:ascii="Aptos" w:hAnsi="Aptos"/>
+          <w:sz w:val="24"/>
+          <w:szCs w:val="24"/>
+          <w:lang w:val="es-MX"/>
+        </w:rPr>
+        <w:t xml:space="preserve">Esto asegura una transición ordenada, donde los procesos actuales se </w:t>
+      </w:r>
+      <w:r>
+        <w:rPr>
+          <w:rFonts w:ascii="Aptos" w:hAnsi="Aptos"/>
+          <w:sz w:val="24"/>
+          <w:szCs w:val="24"/>
+          <w:lang w:val="es-MX"/>
+        </w:rPr>
+        <w:t>mantienen,</w:t>
+      </w:r>
+      <w:r>
+        <w:rPr>
+          <w:rFonts w:ascii="Aptos" w:hAnsi="Aptos"/>
+          <w:sz w:val="24"/>
+          <w:szCs w:val="24"/>
+          <w:lang w:val="es-MX"/>
+        </w:rPr>
+        <w:t xml:space="preserve"> pero mejorados con el soporte del sistema.</w:t>
+      </w:r>
+    </w:p>
+    <w:p>
+      <w:pPr>
+        <w:rPr>
+          <w:rFonts w:ascii="Aptos" w:hAnsi="Aptos"/>
+          <w:sz w:val="24"/>
+          <w:szCs w:val="24"/>
+          <w:lang w:val="es-MX"/>
+        </w:rPr>
+      </w:pPr>
+    </w:p>
+    <w:p>
+      <w:pPr>
+        <w:rPr>
+          <w:rFonts w:ascii="Aptos" w:hAnsi="Aptos"/>
+          <w:sz w:val="24"/>
+          <w:szCs w:val="24"/>
+          <w:lang w:val="es-MX"/>
+        </w:rPr>
+      </w:pPr>
+    </w:p>
+    <w:p>
+      <w:pPr>
+        <w:rPr>
+          <w:rFonts w:ascii="Aptos" w:hAnsi="Aptos"/>
+          <w:sz w:val="24"/>
+          <w:szCs w:val="24"/>
+          <w:lang w:val="es-MX"/>
+        </w:rPr>
+      </w:pPr>
+    </w:p>
+    <w:p>
+      <w:pPr>
+        <w:rPr>
+          <w:rFonts w:ascii="Aptos" w:hAnsi="Aptos"/>
+          <w:b/>
+          <w:bCs/>
+          <w:sz w:val="28"/>
+          <w:szCs w:val="28"/>
+          <w:lang w:val="es-MX"/>
+        </w:rPr>
+      </w:pPr>
+      <w:r>
+        <w:rPr>
+          <w:rFonts w:ascii="Aptos" w:hAnsi="Aptos"/>
+          <w:b/>
+          <w:bCs/>
+          <w:sz w:val="28"/>
+          <w:szCs w:val="28"/>
+          <w:lang w:val="es-MX"/>
+        </w:rPr>
+        <w:lastRenderedPageBreak/>
+        <w:t>Resolución de problemas identificados</w:t>
+      </w:r>
+    </w:p>
+    <w:p>
+      <w:pPr>
+        <w:rPr>
+          <w:rFonts w:ascii="Aptos" w:hAnsi="Aptos"/>
+          <w:sz w:val="24"/>
+          <w:szCs w:val="24"/>
+          <w:lang w:val="es-MX"/>
+        </w:rPr>
+      </w:pPr>
+      <w:r>
+        <w:rPr>
+          <w:rFonts w:ascii="Aptos" w:hAnsi="Aptos"/>
+          <w:sz w:val="24"/>
+          <w:szCs w:val="24"/>
+          <w:lang w:val="es-MX"/>
+        </w:rPr>
+        <w:t>El sistema atiende directamente los principales problemas encontrados en el diagnóstico:</w:t>
+      </w:r>
+    </w:p>
+    <w:p>
+      <w:pPr>
         <w:pStyle w:val="Prrafodelista"/>
         <w:numPr>
           <w:ilvl w:val="0"/>
@@ -4463,112 +4661,48 @@
         </w:numPr>
         <w:rPr>
           <w:rFonts w:ascii="Aptos" w:hAnsi="Aptos"/>
+          <w:sz w:val="24"/>
+          <w:szCs w:val="24"/>
+          <w:lang w:val="es-MX"/>
+        </w:rPr>
+      </w:pPr>
+      <w:r>
+        <w:rPr>
+          <w:rFonts w:ascii="Aptos" w:hAnsi="Aptos"/>
           <w:b/>
           <w:bCs/>
           <w:sz w:val="24"/>
           <w:szCs w:val="24"/>
           <w:lang w:val="es-MX"/>
         </w:rPr>
-      </w:pPr>
-      <w:r>
-        <w:rPr>
-          <w:rFonts w:ascii="Aptos" w:hAnsi="Aptos"/>
-          <w:b/>
-          <w:bCs/>
-          <w:sz w:val="24"/>
-          <w:szCs w:val="24"/>
-          <w:lang w:val="es-MX"/>
-        </w:rPr>
-        <w:t>Optimiza el control de inventario.</w:t>
-      </w:r>
-    </w:p>
-    <w:p>
-      <w:pPr>
-        <w:rPr>
-          <w:rFonts w:ascii="Aptos" w:hAnsi="Aptos"/>
-          <w:sz w:val="24"/>
-          <w:szCs w:val="24"/>
-          <w:lang w:val="es-MX"/>
-        </w:rPr>
-      </w:pPr>
-      <w:r>
-        <w:rPr>
-          <w:rFonts w:ascii="Aptos" w:hAnsi="Aptos"/>
-          <w:sz w:val="24"/>
-          <w:szCs w:val="24"/>
-          <w:lang w:val="es-MX"/>
-        </w:rPr>
-        <w:t xml:space="preserve">Esto asegura una transición ordenada, donde los procesos actuales se </w:t>
-      </w:r>
-      <w:r>
-        <w:rPr>
-          <w:rFonts w:ascii="Aptos" w:hAnsi="Aptos"/>
-          <w:sz w:val="24"/>
-          <w:szCs w:val="24"/>
-          <w:lang w:val="es-MX"/>
-        </w:rPr>
-        <w:t>mantienen,</w:t>
-      </w:r>
-      <w:r>
-        <w:rPr>
-          <w:rFonts w:ascii="Aptos" w:hAnsi="Aptos"/>
-          <w:sz w:val="24"/>
-          <w:szCs w:val="24"/>
-          <w:lang w:val="es-MX"/>
-        </w:rPr>
-        <w:t xml:space="preserve"> pero mejorados con el soporte del sistema.</w:t>
-      </w:r>
-    </w:p>
-    <w:p>
-      <w:pPr>
-        <w:rPr>
-          <w:rFonts w:ascii="Aptos" w:hAnsi="Aptos"/>
-          <w:sz w:val="24"/>
-          <w:szCs w:val="24"/>
-          <w:lang w:val="es-MX"/>
-        </w:rPr>
-      </w:pPr>
-    </w:p>
-    <w:p>
-      <w:pPr>
-        <w:rPr>
-          <w:rFonts w:ascii="Aptos" w:hAnsi="Aptos"/>
-          <w:b/>
-          <w:bCs/>
-          <w:sz w:val="28"/>
-          <w:szCs w:val="28"/>
-          <w:lang w:val="es-MX"/>
-        </w:rPr>
-      </w:pPr>
-      <w:r>
-        <w:rPr>
-          <w:rFonts w:ascii="Aptos" w:hAnsi="Aptos"/>
-          <w:b/>
-          <w:bCs/>
-          <w:sz w:val="28"/>
-          <w:szCs w:val="28"/>
-          <w:lang w:val="es-MX"/>
-        </w:rPr>
-        <w:t>Resolución de problemas identificados</w:t>
-      </w:r>
-    </w:p>
-    <w:p>
-      <w:pPr>
-        <w:rPr>
-          <w:rFonts w:ascii="Aptos" w:hAnsi="Aptos"/>
-          <w:sz w:val="24"/>
-          <w:szCs w:val="24"/>
-          <w:lang w:val="es-MX"/>
-        </w:rPr>
-      </w:pPr>
-      <w:r>
-        <w:rPr>
-          <w:rFonts w:ascii="Aptos" w:hAnsi="Aptos"/>
-          <w:sz w:val="24"/>
-          <w:szCs w:val="24"/>
-          <w:lang w:val="es-MX"/>
-        </w:rPr>
-        <w:t>El sistema atiende directamente los principales problemas encontrados en el diagnóstico:</w:t>
+        <w:t xml:space="preserve">Retrasos en la atención: </w:t>
+      </w:r>
+      <w:r>
+        <w:rPr>
+          <w:rFonts w:ascii="Aptos" w:hAnsi="Aptos"/>
+          <w:sz w:val="24"/>
+          <w:szCs w:val="24"/>
+          <w:lang w:val="es-MX"/>
+        </w:rPr>
+        <w:t xml:space="preserve">ahora las citas se gestionan en </w:t>
+      </w:r>
+      <w:r>
+        <w:rPr>
+          <w:rFonts w:ascii="Aptos" w:hAnsi="Aptos"/>
+          <w:sz w:val="24"/>
+          <w:szCs w:val="24"/>
+          <w:lang w:val="es-MX"/>
+        </w:rPr>
+        <w:t>tiempo mínimo</w:t>
+      </w:r>
+      <w:r>
+        <w:rPr>
+          <w:rFonts w:ascii="Aptos" w:hAnsi="Aptos"/>
+          <w:sz w:val="24"/>
+          <w:szCs w:val="24"/>
+          <w:lang w:val="es-MX"/>
+        </w:rPr>
+        <w:t xml:space="preserve"> y con recordatorios.</w:t>
       </w:r>
     </w:p>
     <w:p>
@@ -4594,34 +4728,16 @@
           <w:szCs w:val="24"/>
           <w:lang w:val="es-MX"/>
         </w:rPr>
-        <w:t xml:space="preserve">Retrasos en la atención: </w:t>
-      </w:r>
-      <w:r>
-        <w:rPr>
-          <w:rFonts w:ascii="Aptos" w:hAnsi="Aptos"/>
-          <w:sz w:val="24"/>
-          <w:szCs w:val="24"/>
-          <w:lang w:val="es-MX"/>
-        </w:rPr>
-        <w:t xml:space="preserve">ahora las citas se gestionan en </w:t>
-      </w:r>
-      <w:r>
-        <w:rPr>
-          <w:rFonts w:ascii="Aptos" w:hAnsi="Aptos"/>
-          <w:sz w:val="24"/>
-          <w:szCs w:val="24"/>
-          <w:lang w:val="es-MX"/>
-        </w:rPr>
-        <w:t>tiempo mínimo</w:t>
-      </w:r>
-      <w:r>
-        <w:rPr>
-          <w:rFonts w:ascii="Aptos" w:hAnsi="Aptos"/>
-          <w:sz w:val="24"/>
-          <w:szCs w:val="24"/>
-          <w:lang w:val="es-MX"/>
-        </w:rPr>
-        <w:t xml:space="preserve"> y con recordatorios.</w:t>
+        <w:t>Pérdida de información:</w:t>
+      </w:r>
+      <w:r>
+        <w:rPr>
+          <w:rFonts w:ascii="Aptos" w:hAnsi="Aptos"/>
+          <w:sz w:val="24"/>
+          <w:szCs w:val="24"/>
+          <w:lang w:val="es-MX"/>
+        </w:rPr>
+        <w:t xml:space="preserve"> la digitalización de expedientes y respaldos automáticos minimiza el riesgo.</w:t>
       </w:r>
     </w:p>
     <w:p>
@@ -4647,16 +4763,39 @@
           <w:szCs w:val="24"/>
           <w:lang w:val="es-MX"/>
         </w:rPr>
-        <w:t>Pérdida de información:</w:t>
-      </w:r>
-      <w:r>
-        <w:rPr>
-          <w:rFonts w:ascii="Aptos" w:hAnsi="Aptos"/>
-          <w:sz w:val="24"/>
-          <w:szCs w:val="24"/>
-          <w:lang w:val="es-MX"/>
-        </w:rPr>
-        <w:t xml:space="preserve"> la digitalización de expedientes y respaldos automáticos minimiza el riesgo.</w:t>
+        <w:t>Falta de comunicación interna:</w:t>
+      </w:r>
+      <w:r>
+        <w:rPr>
+          <w:rFonts w:ascii="Aptos" w:hAnsi="Aptos"/>
+          <w:sz w:val="24"/>
+          <w:szCs w:val="24"/>
+          <w:lang w:val="es-MX"/>
+        </w:rPr>
+        <w:t xml:space="preserve"> todos los actores (médicos, encargado, farmacia) acceden a información compartida en el mismo sistema.</w:t>
+      </w:r>
+    </w:p>
+    <w:p>
+      <w:pPr>
+        <w:rPr>
+          <w:rFonts w:ascii="Aptos" w:hAnsi="Aptos"/>
+          <w:b/>
+          <w:bCs/>
+          <w:sz w:val="24"/>
+          <w:szCs w:val="24"/>
+          <w:lang w:val="es-MX"/>
+        </w:rPr>
+      </w:pPr>
+      <w:r>
+        <w:rPr>
+          <w:rFonts w:ascii="Aptos" w:hAnsi="Aptos"/>
+          <w:b/>
+          <w:bCs/>
+          <w:sz w:val="24"/>
+          <w:szCs w:val="24"/>
+          <w:lang w:val="es-MX"/>
+        </w:rPr>
+        <w:t>Resultados operacionales esperados</w:t>
       </w:r>
     </w:p>
     <w:p>
@@ -4682,16 +4821,16 @@
           <w:szCs w:val="24"/>
           <w:lang w:val="es-MX"/>
         </w:rPr>
-        <w:t>Inventario inexacto:</w:t>
-      </w:r>
-      <w:r>
-        <w:rPr>
-          <w:rFonts w:ascii="Aptos" w:hAnsi="Aptos"/>
-          <w:sz w:val="24"/>
-          <w:szCs w:val="24"/>
-          <w:lang w:val="es-MX"/>
-        </w:rPr>
-        <w:t xml:space="preserve"> la gestión digital reduce faltantes y caducidad de medicamentos.</w:t>
+        <w:t>Reducción de tiempos</w:t>
+      </w:r>
+      <w:r>
+        <w:rPr>
+          <w:rFonts w:ascii="Aptos" w:hAnsi="Aptos"/>
+          <w:sz w:val="24"/>
+          <w:szCs w:val="24"/>
+          <w:lang w:val="es-MX"/>
+        </w:rPr>
+        <w:t xml:space="preserve"> de espera de pacientes.</w:t>
       </w:r>
     </w:p>
     <w:p>
@@ -4717,80 +4856,16 @@
           <w:szCs w:val="24"/>
           <w:lang w:val="es-MX"/>
         </w:rPr>
-        <w:t>Falta de comunicación interna:</w:t>
-      </w:r>
-      <w:r>
-        <w:rPr>
-          <w:rFonts w:ascii="Aptos" w:hAnsi="Aptos"/>
-          <w:sz w:val="24"/>
-          <w:szCs w:val="24"/>
-          <w:lang w:val="es-MX"/>
-        </w:rPr>
-        <w:t xml:space="preserve"> todos los actores (médicos, encargado, farmacia) acceden a información compartida en el mismo sistema.</w:t>
-      </w:r>
-    </w:p>
-    <w:p>
-      <w:pPr>
-        <w:rPr>
-          <w:rFonts w:ascii="Aptos" w:hAnsi="Aptos"/>
-          <w:sz w:val="24"/>
-          <w:szCs w:val="24"/>
-          <w:lang w:val="es-MX"/>
-        </w:rPr>
-      </w:pPr>
-    </w:p>
-    <w:p>
-      <w:pPr>
-        <w:rPr>
-          <w:rFonts w:ascii="Aptos" w:hAnsi="Aptos"/>
-          <w:sz w:val="24"/>
-          <w:szCs w:val="24"/>
-          <w:lang w:val="es-MX"/>
-        </w:rPr>
-      </w:pPr>
-    </w:p>
-    <w:p>
-      <w:pPr>
-        <w:rPr>
-          <w:rFonts w:ascii="Aptos" w:hAnsi="Aptos"/>
-          <w:sz w:val="24"/>
-          <w:szCs w:val="24"/>
-          <w:lang w:val="es-MX"/>
-        </w:rPr>
-      </w:pPr>
-    </w:p>
-    <w:p>
-      <w:pPr>
-        <w:rPr>
-          <w:rFonts w:ascii="Aptos" w:hAnsi="Aptos"/>
-          <w:sz w:val="24"/>
-          <w:szCs w:val="24"/>
-          <w:lang w:val="es-MX"/>
-        </w:rPr>
-      </w:pPr>
-    </w:p>
-    <w:p>
-      <w:pPr>
-        <w:rPr>
-          <w:rFonts w:ascii="Aptos" w:hAnsi="Aptos"/>
-          <w:b/>
-          <w:bCs/>
-          <w:sz w:val="24"/>
-          <w:szCs w:val="24"/>
-          <w:lang w:val="es-MX"/>
-        </w:rPr>
-      </w:pPr>
-      <w:r>
-        <w:rPr>
-          <w:rFonts w:ascii="Aptos" w:hAnsi="Aptos"/>
-          <w:b/>
-          <w:bCs/>
-          <w:sz w:val="24"/>
-          <w:szCs w:val="24"/>
-          <w:lang w:val="es-MX"/>
-        </w:rPr>
-        <w:lastRenderedPageBreak/>
-        <w:t>Resultados operacionales esperados</w:t>
+        <w:t>Disminución de errores</w:t>
+      </w:r>
+      <w:r>
+        <w:rPr>
+          <w:rFonts w:ascii="Aptos" w:hAnsi="Aptos"/>
+          <w:sz w:val="24"/>
+          <w:szCs w:val="24"/>
+          <w:lang w:val="es-MX"/>
+        </w:rPr>
+        <w:t xml:space="preserve"> en el registro de citas y recetas.</w:t>
       </w:r>
     </w:p>
     <w:p>
@@ -4816,16 +4891,16 @@
           <w:szCs w:val="24"/>
           <w:lang w:val="es-MX"/>
         </w:rPr>
-        <w:t>Reducción de tiempos</w:t>
-      </w:r>
-      <w:r>
-        <w:rPr>
-          <w:rFonts w:ascii="Aptos" w:hAnsi="Aptos"/>
-          <w:sz w:val="24"/>
-          <w:szCs w:val="24"/>
-          <w:lang w:val="es-MX"/>
-        </w:rPr>
-        <w:t xml:space="preserve"> de espera de pacientes.</w:t>
+        <w:t>Acceso más rápido</w:t>
+      </w:r>
+      <w:r>
+        <w:rPr>
+          <w:rFonts w:ascii="Aptos" w:hAnsi="Aptos"/>
+          <w:sz w:val="24"/>
+          <w:szCs w:val="24"/>
+          <w:lang w:val="es-MX"/>
+        </w:rPr>
+        <w:t xml:space="preserve"> y seguro a la información médica.</w:t>
       </w:r>
     </w:p>
     <w:p>
@@ -4851,16 +4926,16 @@
           <w:szCs w:val="24"/>
           <w:lang w:val="es-MX"/>
         </w:rPr>
-        <w:t>Disminución de errores</w:t>
-      </w:r>
-      <w:r>
-        <w:rPr>
-          <w:rFonts w:ascii="Aptos" w:hAnsi="Aptos"/>
-          <w:sz w:val="24"/>
-          <w:szCs w:val="24"/>
-          <w:lang w:val="es-MX"/>
-        </w:rPr>
-        <w:t xml:space="preserve"> en el registro de citas y recetas.</w:t>
+        <w:t>Mayor satisfacción</w:t>
+      </w:r>
+      <w:r>
+        <w:rPr>
+          <w:rFonts w:ascii="Aptos" w:hAnsi="Aptos"/>
+          <w:sz w:val="24"/>
+          <w:szCs w:val="24"/>
+          <w:lang w:val="es-MX"/>
+        </w:rPr>
+        <w:t xml:space="preserve"> del paciente por la organización y confiabilidad en el servicio.</w:t>
       </w:r>
     </w:p>
     <w:p>
@@ -4886,16 +4961,39 @@
           <w:szCs w:val="24"/>
           <w:lang w:val="es-MX"/>
         </w:rPr>
-        <w:t>Acceso más rápido</w:t>
-      </w:r>
-      <w:r>
-        <w:rPr>
-          <w:rFonts w:ascii="Aptos" w:hAnsi="Aptos"/>
-          <w:sz w:val="24"/>
-          <w:szCs w:val="24"/>
-          <w:lang w:val="es-MX"/>
-        </w:rPr>
-        <w:t xml:space="preserve"> y seguro a la información médica.</w:t>
+        <w:t>Optimización</w:t>
+      </w:r>
+      <w:r>
+        <w:rPr>
+          <w:rFonts w:ascii="Aptos" w:hAnsi="Aptos"/>
+          <w:sz w:val="24"/>
+          <w:szCs w:val="24"/>
+          <w:lang w:val="es-MX"/>
+        </w:rPr>
+        <w:t xml:space="preserve"> en la toma de decisiones del encargado mediante reportes básicos del sistema.</w:t>
+      </w:r>
+    </w:p>
+    <w:p>
+      <w:pPr>
+        <w:rPr>
+          <w:rFonts w:ascii="Aptos" w:hAnsi="Aptos"/>
+          <w:b/>
+          <w:bCs/>
+          <w:sz w:val="24"/>
+          <w:szCs w:val="24"/>
+          <w:lang w:val="es-MX"/>
+        </w:rPr>
+      </w:pPr>
+      <w:r>
+        <w:rPr>
+          <w:rFonts w:ascii="Aptos" w:hAnsi="Aptos"/>
+          <w:b/>
+          <w:bCs/>
+          <w:sz w:val="24"/>
+          <w:szCs w:val="24"/>
+          <w:lang w:val="es-MX"/>
+        </w:rPr>
+        <w:t>Impacto en la organización</w:t>
       </w:r>
     </w:p>
     <w:p>
@@ -4921,16 +5019,16 @@
           <w:szCs w:val="24"/>
           <w:lang w:val="es-MX"/>
         </w:rPr>
-        <w:t>Mayor satisfacción</w:t>
-      </w:r>
-      <w:r>
-        <w:rPr>
-          <w:rFonts w:ascii="Aptos" w:hAnsi="Aptos"/>
-          <w:sz w:val="24"/>
-          <w:szCs w:val="24"/>
-          <w:lang w:val="es-MX"/>
-        </w:rPr>
-        <w:t xml:space="preserve"> del paciente por la organización y confiabilidad en el servicio.</w:t>
+        <w:t>Cultura organizacional:</w:t>
+      </w:r>
+      <w:r>
+        <w:rPr>
+          <w:rFonts w:ascii="Aptos" w:hAnsi="Aptos"/>
+          <w:sz w:val="24"/>
+          <w:szCs w:val="24"/>
+          <w:lang w:val="es-MX"/>
+        </w:rPr>
+        <w:t xml:space="preserve"> el personal adoptará una cultura de digitalización, reduciendo la dependencia de registros manuales.</w:t>
       </w:r>
     </w:p>
     <w:p>
@@ -4956,39 +5054,43 @@
           <w:szCs w:val="24"/>
           <w:lang w:val="es-MX"/>
         </w:rPr>
-        <w:t>Optimización</w:t>
-      </w:r>
-      <w:r>
-        <w:rPr>
-          <w:rFonts w:ascii="Aptos" w:hAnsi="Aptos"/>
-          <w:sz w:val="24"/>
-          <w:szCs w:val="24"/>
-          <w:lang w:val="es-MX"/>
-        </w:rPr>
-        <w:t xml:space="preserve"> en la toma de decisiones del encargado mediante reportes básicos del sistema.</w:t>
-      </w:r>
-    </w:p>
-    <w:p>
-      <w:pPr>
-        <w:rPr>
-          <w:rFonts w:ascii="Aptos" w:hAnsi="Aptos"/>
-          <w:b/>
-          <w:bCs/>
-          <w:sz w:val="24"/>
-          <w:szCs w:val="24"/>
-          <w:lang w:val="es-MX"/>
-        </w:rPr>
-      </w:pPr>
-      <w:r>
-        <w:rPr>
-          <w:rFonts w:ascii="Aptos" w:hAnsi="Aptos"/>
-          <w:b/>
-          <w:bCs/>
-          <w:sz w:val="24"/>
-          <w:szCs w:val="24"/>
-          <w:lang w:val="es-MX"/>
-        </w:rPr>
-        <w:t>Impacto en la organización</w:t>
+        <w:t>Capacitación mínima:</w:t>
+      </w:r>
+      <w:r>
+        <w:rPr>
+          <w:rFonts w:ascii="Aptos" w:hAnsi="Aptos"/>
+          <w:sz w:val="24"/>
+          <w:szCs w:val="24"/>
+          <w:lang w:val="es-MX"/>
+        </w:rPr>
+        <w:t xml:space="preserve"> el sistema es intuitivo, por lo que el personal podrá adaptarse rápidamente</w:t>
+      </w:r>
+      <w:r>
+        <w:rPr>
+          <w:rFonts w:ascii="Aptos" w:hAnsi="Aptos"/>
+          <w:sz w:val="24"/>
+          <w:szCs w:val="24"/>
+          <w:lang w:val="es-MX"/>
+        </w:rPr>
+        <w:t xml:space="preserve"> incluso sin conocimien</w:t>
+      </w:r>
+      <w:r>
+        <w:rPr>
+          <w:rFonts w:ascii="Aptos" w:hAnsi="Aptos"/>
+          <w:sz w:val="24"/>
+          <w:szCs w:val="24"/>
+          <w:lang w:val="es-MX"/>
+        </w:rPr>
+        <w:t>to previo</w:t>
+      </w:r>
+      <w:r>
+        <w:rPr>
+          <w:rFonts w:ascii="Aptos" w:hAnsi="Aptos"/>
+          <w:sz w:val="24"/>
+          <w:szCs w:val="24"/>
+          <w:lang w:val="es-MX"/>
+        </w:rPr>
+        <w:t>.</w:t>
       </w:r>
     </w:p>
     <w:p>
@@ -5014,16 +5116,702 @@
           <w:szCs w:val="24"/>
           <w:lang w:val="es-MX"/>
         </w:rPr>
-        <w:t>Cultura organizacional:</w:t>
-      </w:r>
-      <w:r>
-        <w:rPr>
-          <w:rFonts w:ascii="Aptos" w:hAnsi="Aptos"/>
-          <w:sz w:val="24"/>
-          <w:szCs w:val="24"/>
-          <w:lang w:val="es-MX"/>
-        </w:rPr>
-        <w:t xml:space="preserve"> el personal adoptará una cultura de digitalización, reduciendo la dependencia de registros manuales.</w:t>
+        <w:t>Procesos internos:</w:t>
+      </w:r>
+      <w:r>
+        <w:rPr>
+          <w:rFonts w:ascii="Aptos" w:hAnsi="Aptos"/>
+          <w:sz w:val="24"/>
+          <w:szCs w:val="24"/>
+          <w:lang w:val="es-MX"/>
+        </w:rPr>
+        <w:t xml:space="preserve"> se vuelven más ágiles, con menos pasos redundantes y mejor comunicación entre áreas.</w:t>
+      </w:r>
+    </w:p>
+    <w:p>
+      <w:pPr>
+        <w:rPr>
+          <w:rFonts w:ascii="Aptos" w:hAnsi="Aptos"/>
+          <w:sz w:val="24"/>
+          <w:szCs w:val="24"/>
+          <w:lang w:val="es-MX"/>
+        </w:rPr>
+      </w:pPr>
+    </w:p>
+    <w:p>
+      <w:pPr>
+        <w:rPr>
+          <w:rFonts w:ascii="Aptos" w:hAnsi="Aptos"/>
+          <w:sz w:val="24"/>
+          <w:szCs w:val="24"/>
+          <w:lang w:val="es-MX"/>
+        </w:rPr>
+      </w:pPr>
+    </w:p>
+    <w:p>
+      <w:pPr>
+        <w:rPr>
+          <w:rFonts w:ascii="Aptos" w:hAnsi="Aptos"/>
+          <w:sz w:val="24"/>
+          <w:szCs w:val="24"/>
+          <w:lang w:val="es-MX"/>
+        </w:rPr>
+      </w:pPr>
+    </w:p>
+    <w:p>
+      <w:pPr>
+        <w:rPr>
+          <w:rFonts w:ascii="Aptos" w:hAnsi="Aptos"/>
+          <w:sz w:val="24"/>
+          <w:szCs w:val="24"/>
+          <w:lang w:val="es-MX"/>
+        </w:rPr>
+      </w:pPr>
+    </w:p>
+    <w:p>
+      <w:pPr>
+        <w:pStyle w:val="Ttulo1"/>
+        <w:rPr>
+          <w:rFonts w:ascii="Bahnschrift SemiBold" w:hAnsi="Bahnschrift SemiBold"/>
+          <w:color w:val="244061" w:themeColor="accent1" w:themeShade="80"/>
+          <w:lang w:val="es-MX"/>
+        </w:rPr>
+      </w:pPr>
+      <w:r>
+        <w:rPr>
+          <w:rFonts w:ascii="Bahnschrift SemiBold" w:hAnsi="Bahnschrift SemiBold"/>
+          <w:color w:val="244061" w:themeColor="accent1" w:themeShade="80"/>
+          <w:lang w:val="es-MX"/>
+        </w:rPr>
+        <w:lastRenderedPageBreak/>
+        <w:t>12. Factibilidad de Tiempo</w:t>
+      </w:r>
+    </w:p>
+    <w:p>
+      <w:pPr>
+        <w:rPr>
+          <w:rFonts w:ascii="Aptos" w:hAnsi="Aptos"/>
+          <w:sz w:val="24"/>
+          <w:szCs w:val="24"/>
+          <w:lang w:val="es-MX"/>
+        </w:rPr>
+      </w:pPr>
+      <w:r>
+        <w:rPr>
+          <w:rFonts w:ascii="Aptos" w:hAnsi="Aptos"/>
+          <w:sz w:val="24"/>
+          <w:szCs w:val="24"/>
+          <w:lang w:val="es-MX"/>
+        </w:rPr>
+        <w:t xml:space="preserve">El proyecto es viable en términos de tiempo, ya que puede desarrollarse y </w:t>
+      </w:r>
+      <w:r>
+        <w:rPr>
+          <w:rFonts w:ascii="Aptos" w:hAnsi="Aptos"/>
+          <w:sz w:val="24"/>
+          <w:szCs w:val="24"/>
+          <w:lang w:val="es-MX"/>
+        </w:rPr>
+        <w:t>ser operativo</w:t>
+      </w:r>
+      <w:r>
+        <w:rPr>
+          <w:rFonts w:ascii="Aptos" w:hAnsi="Aptos"/>
+          <w:sz w:val="24"/>
+          <w:szCs w:val="24"/>
+          <w:lang w:val="es-MX"/>
+        </w:rPr>
+        <w:t xml:space="preserve"> en un plazo razonable, de acuerdo con las necesidades del consultorio y los objetivos académicos del equipo desarrollador.</w:t>
+      </w:r>
+    </w:p>
+    <w:p>
+      <w:pPr>
+        <w:rPr>
+          <w:rFonts w:ascii="Aptos" w:hAnsi="Aptos"/>
+          <w:b/>
+          <w:bCs/>
+          <w:sz w:val="24"/>
+          <w:szCs w:val="24"/>
+          <w:lang w:val="es-MX"/>
+        </w:rPr>
+      </w:pPr>
+      <w:r>
+        <w:rPr>
+          <w:rFonts w:ascii="Aptos" w:hAnsi="Aptos"/>
+          <w:b/>
+          <w:bCs/>
+          <w:sz w:val="24"/>
+          <w:szCs w:val="24"/>
+          <w:lang w:val="es-MX"/>
+        </w:rPr>
+        <w:t>Tiempo de desarrollo estimado</w:t>
+      </w:r>
+    </w:p>
+    <w:p>
+      <w:pPr>
+        <w:rPr>
+          <w:rFonts w:ascii="Aptos" w:hAnsi="Aptos"/>
+          <w:sz w:val="24"/>
+          <w:szCs w:val="24"/>
+          <w:lang w:val="es-MX"/>
+        </w:rPr>
+      </w:pPr>
+      <w:r>
+        <w:rPr>
+          <w:rFonts w:ascii="Aptos" w:hAnsi="Aptos"/>
+          <w:sz w:val="24"/>
+          <w:szCs w:val="24"/>
+          <w:lang w:val="es-MX"/>
+        </w:rPr>
+        <w:t xml:space="preserve">El sistema puede completarse en un </w:t>
+      </w:r>
+      <w:r>
+        <w:rPr>
+          <w:rFonts w:ascii="Aptos" w:hAnsi="Aptos"/>
+          <w:sz w:val="24"/>
+          <w:szCs w:val="24"/>
+          <w:lang w:val="es-MX"/>
+        </w:rPr>
+        <w:t xml:space="preserve">plazo de </w:t>
+      </w:r>
+      <w:r>
+        <w:rPr>
+          <w:rFonts w:ascii="Aptos" w:hAnsi="Aptos"/>
+          <w:sz w:val="24"/>
+          <w:szCs w:val="24"/>
+          <w:lang w:val="es-MX"/>
+        </w:rPr>
+        <w:t xml:space="preserve">7 </w:t>
+      </w:r>
+      <w:r>
+        <w:rPr>
+          <w:rFonts w:ascii="Aptos" w:hAnsi="Aptos"/>
+          <w:sz w:val="24"/>
+          <w:szCs w:val="24"/>
+          <w:lang w:val="es-MX"/>
+        </w:rPr>
+        <w:t>– 10 meses</w:t>
+      </w:r>
+      <w:r>
+        <w:rPr>
+          <w:rFonts w:ascii="Aptos" w:hAnsi="Aptos"/>
+          <w:sz w:val="24"/>
+          <w:szCs w:val="24"/>
+          <w:lang w:val="es-MX"/>
+        </w:rPr>
+        <w:t xml:space="preserve"> siguiendo una metodología iterativa e incremental.</w:t>
+      </w:r>
+    </w:p>
+    <w:p>
+      <w:pPr>
+        <w:rPr>
+          <w:rFonts w:ascii="Aptos" w:hAnsi="Aptos"/>
+          <w:b/>
+          <w:bCs/>
+          <w:sz w:val="24"/>
+          <w:szCs w:val="24"/>
+          <w:lang w:val="es-MX"/>
+        </w:rPr>
+      </w:pPr>
+      <w:r>
+        <w:rPr>
+          <w:rFonts w:ascii="Aptos" w:hAnsi="Aptos"/>
+          <w:b/>
+          <w:bCs/>
+          <w:sz w:val="24"/>
+          <w:szCs w:val="24"/>
+          <w:lang w:val="es-MX"/>
+        </w:rPr>
+        <w:t>Las fases consideradas son:</w:t>
+      </w:r>
+    </w:p>
+    <w:p>
+      <w:pPr>
+        <w:rPr>
+          <w:rFonts w:ascii="Aptos" w:hAnsi="Aptos"/>
+          <w:sz w:val="24"/>
+          <w:szCs w:val="24"/>
+          <w:lang w:val="es-MX"/>
+        </w:rPr>
+      </w:pPr>
+      <w:r>
+        <w:rPr>
+          <w:rFonts w:ascii="Aptos" w:hAnsi="Aptos"/>
+          <w:sz w:val="24"/>
+          <w:szCs w:val="24"/>
+          <w:lang w:val="es-MX"/>
+        </w:rPr>
+        <w:t>Análisis y diseño (</w:t>
+      </w:r>
+      <w:r>
+        <w:rPr>
+          <w:rFonts w:ascii="Aptos" w:hAnsi="Aptos"/>
+          <w:sz w:val="24"/>
+          <w:szCs w:val="24"/>
+          <w:lang w:val="es-MX"/>
+        </w:rPr>
+        <w:t>1 a 2</w:t>
+      </w:r>
+      <w:r>
+        <w:rPr>
+          <w:rFonts w:ascii="Aptos" w:hAnsi="Aptos"/>
+          <w:sz w:val="24"/>
+          <w:szCs w:val="24"/>
+          <w:lang w:val="es-MX"/>
+        </w:rPr>
+        <w:t xml:space="preserve"> mes).</w:t>
+      </w:r>
+    </w:p>
+    <w:p>
+      <w:pPr>
+        <w:rPr>
+          <w:rFonts w:ascii="Aptos" w:hAnsi="Aptos"/>
+          <w:sz w:val="24"/>
+          <w:szCs w:val="24"/>
+          <w:lang w:val="es-MX"/>
+        </w:rPr>
+      </w:pPr>
+      <w:r>
+        <w:rPr>
+          <w:rFonts w:ascii="Aptos" w:hAnsi="Aptos"/>
+          <w:sz w:val="24"/>
+          <w:szCs w:val="24"/>
+          <w:lang w:val="es-MX"/>
+        </w:rPr>
+        <w:t>Desarrollo del sistema (</w:t>
+      </w:r>
+      <w:r>
+        <w:rPr>
+          <w:rFonts w:ascii="Aptos" w:hAnsi="Aptos"/>
+          <w:sz w:val="24"/>
+          <w:szCs w:val="24"/>
+          <w:lang w:val="es-MX"/>
+        </w:rPr>
+        <w:t>4</w:t>
+      </w:r>
+      <w:r>
+        <w:rPr>
+          <w:rFonts w:ascii="Aptos" w:hAnsi="Aptos"/>
+          <w:sz w:val="24"/>
+          <w:szCs w:val="24"/>
+          <w:lang w:val="es-MX"/>
+        </w:rPr>
+        <w:t xml:space="preserve"> a </w:t>
+      </w:r>
+      <w:r>
+        <w:rPr>
+          <w:rFonts w:ascii="Aptos" w:hAnsi="Aptos"/>
+          <w:sz w:val="24"/>
+          <w:szCs w:val="24"/>
+          <w:lang w:val="es-MX"/>
+        </w:rPr>
+        <w:t>5</w:t>
+      </w:r>
+      <w:r>
+        <w:rPr>
+          <w:rFonts w:ascii="Aptos" w:hAnsi="Aptos"/>
+          <w:sz w:val="24"/>
+          <w:szCs w:val="24"/>
+          <w:lang w:val="es-MX"/>
+        </w:rPr>
+        <w:t xml:space="preserve"> meses).</w:t>
+      </w:r>
+    </w:p>
+    <w:p>
+      <w:pPr>
+        <w:rPr>
+          <w:rFonts w:ascii="Aptos" w:hAnsi="Aptos"/>
+          <w:sz w:val="24"/>
+          <w:szCs w:val="24"/>
+          <w:lang w:val="es-MX"/>
+        </w:rPr>
+      </w:pPr>
+      <w:r>
+        <w:rPr>
+          <w:rFonts w:ascii="Aptos" w:hAnsi="Aptos"/>
+          <w:sz w:val="24"/>
+          <w:szCs w:val="24"/>
+          <w:lang w:val="es-MX"/>
+        </w:rPr>
+        <w:t>Pruebas</w:t>
+      </w:r>
+      <w:r>
+        <w:rPr>
+          <w:rFonts w:ascii="Aptos" w:hAnsi="Aptos"/>
+          <w:sz w:val="24"/>
+          <w:szCs w:val="24"/>
+          <w:lang w:val="es-MX"/>
+        </w:rPr>
+        <w:t>, correcciones</w:t>
+      </w:r>
+      <w:r>
+        <w:rPr>
+          <w:rFonts w:ascii="Aptos" w:hAnsi="Aptos"/>
+          <w:sz w:val="24"/>
+          <w:szCs w:val="24"/>
+          <w:lang w:val="es-MX"/>
+        </w:rPr>
+        <w:t xml:space="preserve"> y retroalimentación </w:t>
+      </w:r>
+      <w:r>
+        <w:rPr>
+          <w:rFonts w:ascii="Aptos" w:hAnsi="Aptos"/>
+          <w:sz w:val="24"/>
+          <w:szCs w:val="24"/>
+          <w:lang w:val="es-MX"/>
+        </w:rPr>
+        <w:t>con el consultorio (</w:t>
+      </w:r>
+      <w:r>
+        <w:rPr>
+          <w:rFonts w:ascii="Aptos" w:hAnsi="Aptos"/>
+          <w:sz w:val="24"/>
+          <w:szCs w:val="24"/>
+          <w:lang w:val="es-MX"/>
+        </w:rPr>
+        <w:t>2</w:t>
+      </w:r>
+      <w:r>
+        <w:rPr>
+          <w:rFonts w:ascii="Aptos" w:hAnsi="Aptos"/>
+          <w:sz w:val="24"/>
+          <w:szCs w:val="24"/>
+          <w:lang w:val="es-MX"/>
+        </w:rPr>
+        <w:t xml:space="preserve"> mes).</w:t>
+      </w:r>
+    </w:p>
+    <w:p>
+      <w:pPr>
+        <w:rPr>
+          <w:rFonts w:ascii="Aptos" w:hAnsi="Aptos"/>
+          <w:sz w:val="24"/>
+          <w:szCs w:val="24"/>
+          <w:lang w:val="es-MX"/>
+        </w:rPr>
+      </w:pPr>
+      <w:r>
+        <w:rPr>
+          <w:rFonts w:ascii="Aptos" w:hAnsi="Aptos"/>
+          <w:sz w:val="24"/>
+          <w:szCs w:val="24"/>
+          <w:lang w:val="es-MX"/>
+        </w:rPr>
+        <w:t>Capacitación y puesta en marcha (2 semanas).</w:t>
+      </w:r>
+      <w:r>
+        <w:rPr>
+          <w:rFonts w:ascii="Aptos" w:hAnsi="Aptos"/>
+          <w:sz w:val="24"/>
+          <w:szCs w:val="24"/>
+          <w:lang w:val="es-MX"/>
+        </w:rPr>
+        <w:t>}</w:t>
+      </w:r>
+    </w:p>
+    <w:p>
+      <w:pPr>
+        <w:rPr>
+          <w:rFonts w:ascii="Aptos" w:hAnsi="Aptos"/>
+          <w:sz w:val="24"/>
+          <w:szCs w:val="24"/>
+          <w:lang w:val="es-MX"/>
+        </w:rPr>
+      </w:pPr>
+    </w:p>
+    <w:p>
+      <w:pPr>
+        <w:rPr>
+          <w:rFonts w:ascii="Aptos" w:hAnsi="Aptos"/>
+          <w:b/>
+          <w:bCs/>
+          <w:sz w:val="24"/>
+          <w:szCs w:val="24"/>
+          <w:lang w:val="es-MX"/>
+        </w:rPr>
+      </w:pPr>
+      <w:r>
+        <w:rPr>
+          <w:rFonts w:ascii="Aptos" w:hAnsi="Aptos"/>
+          <w:b/>
+          <w:bCs/>
+          <w:sz w:val="24"/>
+          <w:szCs w:val="24"/>
+          <w:lang w:val="es-MX"/>
+        </w:rPr>
+        <w:t>Afectaciones a las operaciones</w:t>
+      </w:r>
+    </w:p>
+    <w:p>
+      <w:pPr>
+        <w:rPr>
+          <w:rFonts w:ascii="Aptos" w:hAnsi="Aptos"/>
+          <w:sz w:val="24"/>
+          <w:szCs w:val="24"/>
+          <w:lang w:val="es-MX"/>
+        </w:rPr>
+      </w:pPr>
+      <w:r>
+        <w:rPr>
+          <w:rFonts w:ascii="Aptos" w:hAnsi="Aptos"/>
+          <w:sz w:val="24"/>
+          <w:szCs w:val="24"/>
+          <w:lang w:val="es-MX"/>
+        </w:rPr>
+        <w:t>Durante el desarrollo, el consultorio podrá seguir operando de forma manual sin interrupciones</w:t>
+      </w:r>
+      <w:r>
+        <w:rPr>
+          <w:rFonts w:ascii="Aptos" w:hAnsi="Aptos"/>
+          <w:sz w:val="24"/>
+          <w:szCs w:val="24"/>
+          <w:lang w:val="es-MX"/>
+        </w:rPr>
+        <w:t>, l</w:t>
+      </w:r>
+      <w:r>
+        <w:rPr>
+          <w:rFonts w:ascii="Aptos" w:hAnsi="Aptos"/>
+          <w:sz w:val="24"/>
+          <w:szCs w:val="24"/>
+          <w:lang w:val="es-MX"/>
+        </w:rPr>
+        <w:t>a fase de pruebas se realizará en paralelo a los procesos actuales, asegurando que no haya riesgos de pérdida de datos</w:t>
+      </w:r>
+      <w:r>
+        <w:rPr>
+          <w:rFonts w:ascii="Aptos" w:hAnsi="Aptos"/>
+          <w:sz w:val="24"/>
+          <w:szCs w:val="24"/>
+          <w:lang w:val="es-MX"/>
+        </w:rPr>
+        <w:t xml:space="preserve">, al igual que se recibirá retroalimentación de parte del personal en caso de algún percance o </w:t>
+      </w:r>
+      <w:r>
+        <w:rPr>
+          <w:rFonts w:ascii="Aptos" w:hAnsi="Aptos"/>
+          <w:sz w:val="24"/>
+          <w:szCs w:val="24"/>
+          <w:lang w:val="es-MX"/>
+        </w:rPr>
+        <w:t>mal entendido durante el desarrollo.</w:t>
+      </w:r>
+    </w:p>
+    <w:p>
+      <w:pPr>
+        <w:rPr>
+          <w:rFonts w:ascii="Aptos" w:hAnsi="Aptos"/>
+          <w:sz w:val="24"/>
+          <w:szCs w:val="24"/>
+          <w:lang w:val="es-MX"/>
+        </w:rPr>
+      </w:pPr>
+      <w:r>
+        <w:rPr>
+          <w:rFonts w:ascii="Aptos" w:hAnsi="Aptos"/>
+          <w:sz w:val="24"/>
+          <w:szCs w:val="24"/>
+          <w:lang w:val="es-MX"/>
+        </w:rPr>
+        <w:t xml:space="preserve">La transición será gradual: primero se digitalizarán citas, </w:t>
+      </w:r>
+      <w:r>
+        <w:rPr>
+          <w:rFonts w:ascii="Aptos" w:hAnsi="Aptos"/>
+          <w:sz w:val="24"/>
+          <w:szCs w:val="24"/>
+          <w:lang w:val="es-MX"/>
+        </w:rPr>
+        <w:t>para finalizar con los</w:t>
+      </w:r>
+      <w:r>
+        <w:rPr>
+          <w:rFonts w:ascii="Aptos" w:hAnsi="Aptos"/>
+          <w:sz w:val="24"/>
+          <w:szCs w:val="24"/>
+          <w:lang w:val="es-MX"/>
+        </w:rPr>
+        <w:t xml:space="preserve"> expedientes.</w:t>
+      </w:r>
+    </w:p>
+    <w:p>
+      <w:pPr>
+        <w:rPr>
+          <w:rFonts w:ascii="Aptos" w:hAnsi="Aptos"/>
+          <w:b/>
+          <w:bCs/>
+          <w:sz w:val="24"/>
+          <w:szCs w:val="24"/>
+          <w:lang w:val="es-MX"/>
+        </w:rPr>
+      </w:pPr>
+      <w:r>
+        <w:rPr>
+          <w:rFonts w:ascii="Aptos" w:hAnsi="Aptos"/>
+          <w:b/>
+          <w:bCs/>
+          <w:sz w:val="24"/>
+          <w:szCs w:val="24"/>
+          <w:lang w:val="es-MX"/>
+        </w:rPr>
+        <w:t xml:space="preserve">Tiempo de recuperación </w:t>
+      </w:r>
+    </w:p>
+    <w:p>
+      <w:pPr>
+        <w:rPr>
+          <w:rFonts w:ascii="Aptos" w:hAnsi="Aptos"/>
+          <w:sz w:val="24"/>
+          <w:szCs w:val="24"/>
+          <w:lang w:val="es-MX"/>
+        </w:rPr>
+      </w:pPr>
+      <w:r>
+        <w:rPr>
+          <w:rFonts w:ascii="Aptos" w:hAnsi="Aptos"/>
+          <w:sz w:val="24"/>
+          <w:szCs w:val="24"/>
+          <w:lang w:val="es-MX"/>
+        </w:rPr>
+        <w:t>El sistema permitirá recuperar la inversión inicial en un plazo estimado de menos de un año, debido a</w:t>
+      </w:r>
+      <w:r>
+        <w:rPr>
+          <w:rFonts w:ascii="Aptos" w:hAnsi="Aptos"/>
+          <w:sz w:val="24"/>
+          <w:szCs w:val="24"/>
+          <w:lang w:val="es-MX"/>
+        </w:rPr>
+        <w:t xml:space="preserve"> la r</w:t>
+      </w:r>
+      <w:r>
+        <w:rPr>
+          <w:rFonts w:ascii="Aptos" w:hAnsi="Aptos"/>
+          <w:sz w:val="24"/>
+          <w:szCs w:val="24"/>
+          <w:lang w:val="es-MX"/>
+        </w:rPr>
+        <w:t>educción de costos por papelería y almacenamiento físico</w:t>
+      </w:r>
+      <w:r>
+        <w:rPr>
+          <w:rFonts w:ascii="Aptos" w:hAnsi="Aptos"/>
+          <w:sz w:val="24"/>
+          <w:szCs w:val="24"/>
+          <w:lang w:val="es-MX"/>
+        </w:rPr>
+        <w:t xml:space="preserve">, </w:t>
+      </w:r>
+      <w:r>
+        <w:rPr>
+          <w:rFonts w:ascii="Aptos" w:hAnsi="Aptos"/>
+          <w:sz w:val="24"/>
+          <w:szCs w:val="24"/>
+          <w:lang w:val="es-MX"/>
+        </w:rPr>
+        <w:t>sumado a la d</w:t>
+      </w:r>
+      <w:r>
+        <w:rPr>
+          <w:rFonts w:ascii="Aptos" w:hAnsi="Aptos"/>
+          <w:sz w:val="24"/>
+          <w:szCs w:val="24"/>
+          <w:lang w:val="es-MX"/>
+        </w:rPr>
+        <w:t>isminución de errores y pérdidas en inventarios</w:t>
+      </w:r>
+      <w:r>
+        <w:rPr>
+          <w:rFonts w:ascii="Aptos" w:hAnsi="Aptos"/>
+          <w:sz w:val="24"/>
+          <w:szCs w:val="24"/>
+          <w:lang w:val="es-MX"/>
+        </w:rPr>
+        <w:t>, harán posible la o</w:t>
+      </w:r>
+      <w:r>
+        <w:rPr>
+          <w:rFonts w:ascii="Aptos" w:hAnsi="Aptos"/>
+          <w:sz w:val="24"/>
+          <w:szCs w:val="24"/>
+          <w:lang w:val="es-MX"/>
+        </w:rPr>
+        <w:t>ptimización del tiempo de atención, lo que mejora la productividad del consultorio.</w:t>
+      </w:r>
+    </w:p>
+    <w:p>
+      <w:pPr>
+        <w:pStyle w:val="Ttulo1"/>
+        <w:rPr>
+          <w:lang w:val="es-MX"/>
+        </w:rPr>
+      </w:pPr>
+      <w:r>
+        <w:rPr>
+          <w:lang w:val="es-MX"/>
+        </w:rPr>
+        <w:lastRenderedPageBreak/>
+        <w:t>13. Recomendaciones y Aprobación</w:t>
+      </w:r>
+    </w:p>
+    <w:p>
+      <w:pPr>
+        <w:rPr>
+          <w:rFonts w:ascii="Aptos" w:hAnsi="Aptos"/>
+          <w:sz w:val="24"/>
+          <w:szCs w:val="24"/>
+          <w:lang w:val="es-MX"/>
+        </w:rPr>
+      </w:pPr>
+      <w:r>
+        <w:rPr>
+          <w:rFonts w:ascii="Aptos" w:hAnsi="Aptos"/>
+          <w:sz w:val="24"/>
+          <w:szCs w:val="24"/>
+          <w:lang w:val="es-MX"/>
+        </w:rPr>
+        <w:t xml:space="preserve">Tras el análisis realizado en las diferentes dimensiones de factibilidad, se concluye que el Sistema de Gestión de Citas Médicas, Expedientes Clínicos e Inventarios para el Consultorio y Farmacia </w:t>
+      </w:r>
+      <w:r>
+        <w:rPr>
+          <w:rFonts w:ascii="Aptos" w:hAnsi="Aptos"/>
+          <w:sz w:val="24"/>
+          <w:szCs w:val="24"/>
+          <w:lang w:val="es-MX"/>
+        </w:rPr>
+        <w:t>Salud Integral</w:t>
+      </w:r>
+      <w:r>
+        <w:rPr>
+          <w:rFonts w:ascii="Aptos" w:hAnsi="Aptos"/>
+          <w:sz w:val="24"/>
+          <w:szCs w:val="24"/>
+          <w:lang w:val="es-MX"/>
+        </w:rPr>
+        <w:t xml:space="preserve"> es un proyecto altamente viable y recomendable.</w:t>
+      </w:r>
+    </w:p>
+    <w:p>
+      <w:pPr>
+        <w:rPr>
+          <w:rFonts w:ascii="Aptos" w:hAnsi="Aptos"/>
+          <w:b/>
+          <w:bCs/>
+          <w:sz w:val="24"/>
+          <w:szCs w:val="24"/>
+          <w:lang w:val="es-MX"/>
+        </w:rPr>
+      </w:pPr>
+      <w:r>
+        <w:rPr>
+          <w:rFonts w:ascii="Aptos" w:hAnsi="Aptos"/>
+          <w:b/>
+          <w:bCs/>
+          <w:sz w:val="24"/>
+          <w:szCs w:val="24"/>
+          <w:lang w:val="es-MX"/>
+        </w:rPr>
+        <w:t>Beneficios identificados</w:t>
       </w:r>
     </w:p>
     <w:p>
@@ -5049,43 +5837,16 @@
           <w:szCs w:val="24"/>
           <w:lang w:val="es-MX"/>
         </w:rPr>
-        <w:t>Capacitación mínima:</w:t>
-      </w:r>
-      <w:r>
-        <w:rPr>
-          <w:rFonts w:ascii="Aptos" w:hAnsi="Aptos"/>
-          <w:sz w:val="24"/>
-          <w:szCs w:val="24"/>
-          <w:lang w:val="es-MX"/>
-        </w:rPr>
-        <w:t xml:space="preserve"> el sistema es intuitivo, por lo que el personal podrá adaptarse rápidamente</w:t>
-      </w:r>
-      <w:r>
-        <w:rPr>
-          <w:rFonts w:ascii="Aptos" w:hAnsi="Aptos"/>
-          <w:sz w:val="24"/>
-          <w:szCs w:val="24"/>
-          <w:lang w:val="es-MX"/>
-        </w:rPr>
-        <w:t xml:space="preserve"> incluso sin conocimien</w:t>
-      </w:r>
-      <w:r>
-        <w:rPr>
-          <w:rFonts w:ascii="Aptos" w:hAnsi="Aptos"/>
-          <w:sz w:val="24"/>
-          <w:szCs w:val="24"/>
-          <w:lang w:val="es-MX"/>
-        </w:rPr>
-        <w:t>to previo</w:t>
-      </w:r>
-      <w:r>
-        <w:rPr>
-          <w:rFonts w:ascii="Aptos" w:hAnsi="Aptos"/>
-          <w:sz w:val="24"/>
-          <w:szCs w:val="24"/>
-          <w:lang w:val="es-MX"/>
-        </w:rPr>
-        <w:t>.</w:t>
+        <w:t xml:space="preserve">Beneficios tangibles: </w:t>
+      </w:r>
+      <w:r>
+        <w:rPr>
+          <w:rFonts w:ascii="Aptos" w:hAnsi="Aptos"/>
+          <w:sz w:val="24"/>
+          <w:szCs w:val="24"/>
+          <w:lang w:val="es-MX"/>
+        </w:rPr>
+        <w:t>reducción de tiempos de espera, disminución de errores en registros y digitalización de expedientes médicos.</w:t>
       </w:r>
     </w:p>
     <w:p>
@@ -5111,652 +5872,16 @@
           <w:szCs w:val="24"/>
           <w:lang w:val="es-MX"/>
         </w:rPr>
-        <w:t>Procesos internos:</w:t>
-      </w:r>
-      <w:r>
-        <w:rPr>
-          <w:rFonts w:ascii="Aptos" w:hAnsi="Aptos"/>
-          <w:sz w:val="24"/>
-          <w:szCs w:val="24"/>
-          <w:lang w:val="es-MX"/>
-        </w:rPr>
-        <w:t xml:space="preserve"> se vuelven más ágiles, con menos pasos redundantes y mejor comunicación entre áreas.</w:t>
-      </w:r>
-    </w:p>
-    <w:p>
-      <w:pPr>
-        <w:pStyle w:val="Ttulo1"/>
-        <w:rPr>
-          <w:lang w:val="es-MX"/>
-        </w:rPr>
-      </w:pPr>
-      <w:r>
-        <w:rPr>
-          <w:lang w:val="es-MX"/>
-        </w:rPr>
-        <w:t>12. Factibilidad de Tiempo</w:t>
-      </w:r>
-    </w:p>
-    <w:p>
-      <w:pPr>
-        <w:rPr>
-          <w:rFonts w:ascii="Aptos" w:hAnsi="Aptos"/>
-          <w:sz w:val="24"/>
-          <w:szCs w:val="24"/>
-          <w:lang w:val="es-MX"/>
-        </w:rPr>
-      </w:pPr>
-      <w:r>
-        <w:rPr>
-          <w:rFonts w:ascii="Aptos" w:hAnsi="Aptos"/>
-          <w:sz w:val="24"/>
-          <w:szCs w:val="24"/>
-          <w:lang w:val="es-MX"/>
-        </w:rPr>
-        <w:t xml:space="preserve">El proyecto es viable en términos de tiempo, ya que puede desarrollarse y </w:t>
-      </w:r>
-      <w:r>
-        <w:rPr>
-          <w:rFonts w:ascii="Aptos" w:hAnsi="Aptos"/>
-          <w:sz w:val="24"/>
-          <w:szCs w:val="24"/>
-          <w:lang w:val="es-MX"/>
-        </w:rPr>
-        <w:t>ser operativo</w:t>
-      </w:r>
-      <w:r>
-        <w:rPr>
-          <w:rFonts w:ascii="Aptos" w:hAnsi="Aptos"/>
-          <w:sz w:val="24"/>
-          <w:szCs w:val="24"/>
-          <w:lang w:val="es-MX"/>
-        </w:rPr>
-        <w:t xml:space="preserve"> en un plazo razonable, de acuerdo con las necesidades del consultorio y los objetivos académicos del equipo desarrollador.</w:t>
-      </w:r>
-    </w:p>
-    <w:p>
-      <w:pPr>
-        <w:rPr>
-          <w:rFonts w:ascii="Aptos" w:hAnsi="Aptos"/>
-          <w:b/>
-          <w:bCs/>
-          <w:sz w:val="24"/>
-          <w:szCs w:val="24"/>
-          <w:lang w:val="es-MX"/>
-        </w:rPr>
-      </w:pPr>
-      <w:r>
-        <w:rPr>
-          <w:rFonts w:ascii="Aptos" w:hAnsi="Aptos"/>
-          <w:b/>
-          <w:bCs/>
-          <w:sz w:val="24"/>
-          <w:szCs w:val="24"/>
-          <w:lang w:val="es-MX"/>
-        </w:rPr>
-        <w:t>Tiempo de desarrollo estimado</w:t>
-      </w:r>
-    </w:p>
-    <w:p>
-      <w:pPr>
-        <w:rPr>
-          <w:rFonts w:ascii="Aptos" w:hAnsi="Aptos"/>
-          <w:sz w:val="24"/>
-          <w:szCs w:val="24"/>
-          <w:lang w:val="es-MX"/>
-        </w:rPr>
-      </w:pPr>
-      <w:r>
-        <w:rPr>
-          <w:rFonts w:ascii="Aptos" w:hAnsi="Aptos"/>
-          <w:sz w:val="24"/>
-          <w:szCs w:val="24"/>
-          <w:lang w:val="es-MX"/>
-        </w:rPr>
-        <w:t xml:space="preserve">El sistema puede completarse en un </w:t>
-      </w:r>
-      <w:r>
-        <w:rPr>
-          <w:rFonts w:ascii="Aptos" w:hAnsi="Aptos"/>
-          <w:sz w:val="24"/>
-          <w:szCs w:val="24"/>
-          <w:lang w:val="es-MX"/>
-        </w:rPr>
-        <w:t xml:space="preserve">plazo de </w:t>
-      </w:r>
-      <w:r>
-        <w:rPr>
-          <w:rFonts w:ascii="Aptos" w:hAnsi="Aptos"/>
-          <w:sz w:val="24"/>
-          <w:szCs w:val="24"/>
-          <w:lang w:val="es-MX"/>
-        </w:rPr>
-        <w:t xml:space="preserve">7 </w:t>
-      </w:r>
-      <w:r>
-        <w:rPr>
-          <w:rFonts w:ascii="Aptos" w:hAnsi="Aptos"/>
-          <w:sz w:val="24"/>
-          <w:szCs w:val="24"/>
-          <w:lang w:val="es-MX"/>
-        </w:rPr>
-        <w:t>– 10 meses</w:t>
-      </w:r>
-      <w:r>
-        <w:rPr>
-          <w:rFonts w:ascii="Aptos" w:hAnsi="Aptos"/>
-          <w:sz w:val="24"/>
-          <w:szCs w:val="24"/>
-          <w:lang w:val="es-MX"/>
-        </w:rPr>
-        <w:t xml:space="preserve"> siguiendo una metodología iterativa e incremental.</w:t>
-      </w:r>
-    </w:p>
-    <w:p>
-      <w:pPr>
-        <w:rPr>
-          <w:rFonts w:ascii="Aptos" w:hAnsi="Aptos"/>
-          <w:b/>
-          <w:bCs/>
-          <w:sz w:val="24"/>
-          <w:szCs w:val="24"/>
-          <w:lang w:val="es-MX"/>
-        </w:rPr>
-      </w:pPr>
-      <w:r>
-        <w:rPr>
-          <w:rFonts w:ascii="Aptos" w:hAnsi="Aptos"/>
-          <w:b/>
-          <w:bCs/>
-          <w:sz w:val="24"/>
-          <w:szCs w:val="24"/>
-          <w:lang w:val="es-MX"/>
-        </w:rPr>
-        <w:t>Las fases consideradas son:</w:t>
-      </w:r>
-    </w:p>
-    <w:p>
-      <w:pPr>
-        <w:rPr>
-          <w:rFonts w:ascii="Aptos" w:hAnsi="Aptos"/>
-          <w:sz w:val="24"/>
-          <w:szCs w:val="24"/>
-          <w:lang w:val="es-MX"/>
-        </w:rPr>
-      </w:pPr>
-      <w:r>
-        <w:rPr>
-          <w:rFonts w:ascii="Aptos" w:hAnsi="Aptos"/>
-          <w:sz w:val="24"/>
-          <w:szCs w:val="24"/>
-          <w:lang w:val="es-MX"/>
-        </w:rPr>
-        <w:t>Análisis y diseño (</w:t>
-      </w:r>
-      <w:r>
-        <w:rPr>
-          <w:rFonts w:ascii="Aptos" w:hAnsi="Aptos"/>
-          <w:sz w:val="24"/>
-          <w:szCs w:val="24"/>
-          <w:lang w:val="es-MX"/>
-        </w:rPr>
-        <w:t>1 a 2</w:t>
-      </w:r>
-      <w:r>
-        <w:rPr>
-          <w:rFonts w:ascii="Aptos" w:hAnsi="Aptos"/>
-          <w:sz w:val="24"/>
-          <w:szCs w:val="24"/>
-          <w:lang w:val="es-MX"/>
-        </w:rPr>
-        <w:t xml:space="preserve"> mes).</w:t>
-      </w:r>
-    </w:p>
-    <w:p>
-      <w:pPr>
-        <w:rPr>
-          <w:rFonts w:ascii="Aptos" w:hAnsi="Aptos"/>
-          <w:sz w:val="24"/>
-          <w:szCs w:val="24"/>
-          <w:lang w:val="es-MX"/>
-        </w:rPr>
-      </w:pPr>
-      <w:r>
-        <w:rPr>
-          <w:rFonts w:ascii="Aptos" w:hAnsi="Aptos"/>
-          <w:sz w:val="24"/>
-          <w:szCs w:val="24"/>
-          <w:lang w:val="es-MX"/>
-        </w:rPr>
-        <w:t>Desarrollo del sistema (</w:t>
-      </w:r>
-      <w:r>
-        <w:rPr>
-          <w:rFonts w:ascii="Aptos" w:hAnsi="Aptos"/>
-          <w:sz w:val="24"/>
-          <w:szCs w:val="24"/>
-          <w:lang w:val="es-MX"/>
-        </w:rPr>
-        <w:t>4</w:t>
-      </w:r>
-      <w:r>
-        <w:rPr>
-          <w:rFonts w:ascii="Aptos" w:hAnsi="Aptos"/>
-          <w:sz w:val="24"/>
-          <w:szCs w:val="24"/>
-          <w:lang w:val="es-MX"/>
-        </w:rPr>
-        <w:t xml:space="preserve"> a </w:t>
-      </w:r>
-      <w:r>
-        <w:rPr>
-          <w:rFonts w:ascii="Aptos" w:hAnsi="Aptos"/>
-          <w:sz w:val="24"/>
-          <w:szCs w:val="24"/>
-          <w:lang w:val="es-MX"/>
-        </w:rPr>
-        <w:t>5</w:t>
-      </w:r>
-      <w:r>
-        <w:rPr>
-          <w:rFonts w:ascii="Aptos" w:hAnsi="Aptos"/>
-          <w:sz w:val="24"/>
-          <w:szCs w:val="24"/>
-          <w:lang w:val="es-MX"/>
-        </w:rPr>
-        <w:t xml:space="preserve"> meses).</w:t>
-      </w:r>
-    </w:p>
-    <w:p>
-      <w:pPr>
-        <w:rPr>
-          <w:rFonts w:ascii="Aptos" w:hAnsi="Aptos"/>
-          <w:sz w:val="24"/>
-          <w:szCs w:val="24"/>
-          <w:lang w:val="es-MX"/>
-        </w:rPr>
-      </w:pPr>
-      <w:r>
-        <w:rPr>
-          <w:rFonts w:ascii="Aptos" w:hAnsi="Aptos"/>
-          <w:sz w:val="24"/>
-          <w:szCs w:val="24"/>
-          <w:lang w:val="es-MX"/>
-        </w:rPr>
-        <w:t>Pruebas</w:t>
-      </w:r>
-      <w:r>
-        <w:rPr>
-          <w:rFonts w:ascii="Aptos" w:hAnsi="Aptos"/>
-          <w:sz w:val="24"/>
-          <w:szCs w:val="24"/>
-          <w:lang w:val="es-MX"/>
-        </w:rPr>
-        <w:t>, correcciones</w:t>
-      </w:r>
-      <w:r>
-        <w:rPr>
-          <w:rFonts w:ascii="Aptos" w:hAnsi="Aptos"/>
-          <w:sz w:val="24"/>
-          <w:szCs w:val="24"/>
-          <w:lang w:val="es-MX"/>
-        </w:rPr>
-        <w:t xml:space="preserve"> y retroalimentación </w:t>
-      </w:r>
-      <w:r>
-        <w:rPr>
-          <w:rFonts w:ascii="Aptos" w:hAnsi="Aptos"/>
-          <w:sz w:val="24"/>
-          <w:szCs w:val="24"/>
-          <w:lang w:val="es-MX"/>
-        </w:rPr>
-        <w:t>con el consultorio (</w:t>
-      </w:r>
-      <w:r>
-        <w:rPr>
-          <w:rFonts w:ascii="Aptos" w:hAnsi="Aptos"/>
-          <w:sz w:val="24"/>
-          <w:szCs w:val="24"/>
-          <w:lang w:val="es-MX"/>
-        </w:rPr>
-        <w:t>2</w:t>
-      </w:r>
-      <w:r>
-        <w:rPr>
-          <w:rFonts w:ascii="Aptos" w:hAnsi="Aptos"/>
-          <w:sz w:val="24"/>
-          <w:szCs w:val="24"/>
-          <w:lang w:val="es-MX"/>
-        </w:rPr>
-        <w:t xml:space="preserve"> mes).</w:t>
-      </w:r>
-    </w:p>
-    <w:p>
-      <w:pPr>
-        <w:rPr>
-          <w:rFonts w:ascii="Aptos" w:hAnsi="Aptos"/>
-          <w:sz w:val="24"/>
-          <w:szCs w:val="24"/>
-          <w:lang w:val="es-MX"/>
-        </w:rPr>
-      </w:pPr>
-      <w:r>
-        <w:rPr>
-          <w:rFonts w:ascii="Aptos" w:hAnsi="Aptos"/>
-          <w:sz w:val="24"/>
-          <w:szCs w:val="24"/>
-          <w:lang w:val="es-MX"/>
-        </w:rPr>
-        <w:t>Capacitación y puesta en marcha (2 semanas).</w:t>
-      </w:r>
-    </w:p>
-    <w:p>
-      <w:pPr>
-        <w:rPr>
-          <w:rFonts w:ascii="Aptos" w:hAnsi="Aptos"/>
-          <w:sz w:val="24"/>
-          <w:szCs w:val="24"/>
-          <w:lang w:val="es-MX"/>
-        </w:rPr>
-      </w:pPr>
-    </w:p>
-    <w:p>
-      <w:pPr>
-        <w:rPr>
-          <w:rFonts w:ascii="Aptos" w:hAnsi="Aptos"/>
-          <w:sz w:val="24"/>
-          <w:szCs w:val="24"/>
-          <w:lang w:val="es-MX"/>
-        </w:rPr>
-      </w:pPr>
-    </w:p>
-    <w:p>
-      <w:pPr>
-        <w:rPr>
-          <w:rFonts w:ascii="Aptos" w:hAnsi="Aptos"/>
-          <w:b/>
-          <w:bCs/>
-          <w:sz w:val="24"/>
-          <w:szCs w:val="24"/>
-          <w:lang w:val="es-MX"/>
-        </w:rPr>
-      </w:pPr>
-      <w:r>
-        <w:rPr>
-          <w:rFonts w:ascii="Aptos" w:hAnsi="Aptos"/>
-          <w:b/>
-          <w:bCs/>
-          <w:sz w:val="24"/>
-          <w:szCs w:val="24"/>
-          <w:lang w:val="es-MX"/>
-        </w:rPr>
-        <w:lastRenderedPageBreak/>
-        <w:t>Afectaciones a las operaciones</w:t>
-      </w:r>
-    </w:p>
-    <w:p>
-      <w:pPr>
-        <w:rPr>
-          <w:rFonts w:ascii="Aptos" w:hAnsi="Aptos"/>
-          <w:sz w:val="24"/>
-          <w:szCs w:val="24"/>
-          <w:lang w:val="es-MX"/>
-        </w:rPr>
-      </w:pPr>
-      <w:r>
-        <w:rPr>
-          <w:rFonts w:ascii="Aptos" w:hAnsi="Aptos"/>
-          <w:sz w:val="24"/>
-          <w:szCs w:val="24"/>
-          <w:lang w:val="es-MX"/>
-        </w:rPr>
-        <w:t>Durante el desarrollo, el consultorio podrá seguir operando de forma manual sin interrupciones</w:t>
-      </w:r>
-      <w:r>
-        <w:rPr>
-          <w:rFonts w:ascii="Aptos" w:hAnsi="Aptos"/>
-          <w:sz w:val="24"/>
-          <w:szCs w:val="24"/>
-          <w:lang w:val="es-MX"/>
-        </w:rPr>
-        <w:t>, l</w:t>
-      </w:r>
-      <w:r>
-        <w:rPr>
-          <w:rFonts w:ascii="Aptos" w:hAnsi="Aptos"/>
-          <w:sz w:val="24"/>
-          <w:szCs w:val="24"/>
-          <w:lang w:val="es-MX"/>
-        </w:rPr>
-        <w:t>a fase de pruebas se realizará en paralelo a los procesos actuales, asegurando que no haya riesgos de pérdida de datos</w:t>
-      </w:r>
-      <w:r>
-        <w:rPr>
-          <w:rFonts w:ascii="Aptos" w:hAnsi="Aptos"/>
-          <w:sz w:val="24"/>
-          <w:szCs w:val="24"/>
-          <w:lang w:val="es-MX"/>
-        </w:rPr>
-        <w:t xml:space="preserve">, al igual que se recibirá retroalimentación de parte del personal en caso de algún percance o </w:t>
-      </w:r>
-      <w:r>
-        <w:rPr>
-          <w:rFonts w:ascii="Aptos" w:hAnsi="Aptos"/>
-          <w:sz w:val="24"/>
-          <w:szCs w:val="24"/>
-          <w:lang w:val="es-MX"/>
-        </w:rPr>
-        <w:t>mal entendido durante el desarrollo.</w:t>
-      </w:r>
-    </w:p>
-    <w:p>
-      <w:pPr>
-        <w:rPr>
-          <w:rFonts w:ascii="Aptos" w:hAnsi="Aptos"/>
-          <w:sz w:val="24"/>
-          <w:szCs w:val="24"/>
-          <w:lang w:val="es-MX"/>
-        </w:rPr>
-      </w:pPr>
-      <w:r>
-        <w:rPr>
-          <w:rFonts w:ascii="Aptos" w:hAnsi="Aptos"/>
-          <w:sz w:val="24"/>
-          <w:szCs w:val="24"/>
-          <w:lang w:val="es-MX"/>
-        </w:rPr>
-        <w:t>La transición será gradual: primero se digitalizarán citas, luego expedientes y finalmente inventarios.</w:t>
-      </w:r>
-    </w:p>
-    <w:p>
-      <w:pPr>
-        <w:rPr>
-          <w:rFonts w:ascii="Aptos" w:hAnsi="Aptos"/>
-          <w:b/>
-          <w:bCs/>
-          <w:sz w:val="24"/>
-          <w:szCs w:val="24"/>
-          <w:lang w:val="es-MX"/>
-        </w:rPr>
-      </w:pPr>
-    </w:p>
-    <w:p>
-      <w:pPr>
-        <w:rPr>
-          <w:rFonts w:ascii="Aptos" w:hAnsi="Aptos"/>
-          <w:b/>
-          <w:bCs/>
-          <w:sz w:val="24"/>
-          <w:szCs w:val="24"/>
-          <w:lang w:val="es-MX"/>
-        </w:rPr>
-      </w:pPr>
-      <w:r>
-        <w:rPr>
-          <w:rFonts w:ascii="Aptos" w:hAnsi="Aptos"/>
-          <w:b/>
-          <w:bCs/>
-          <w:sz w:val="24"/>
-          <w:szCs w:val="24"/>
-          <w:lang w:val="es-MX"/>
-        </w:rPr>
-        <w:t xml:space="preserve">Tiempo de recuperación </w:t>
-      </w:r>
-    </w:p>
-    <w:p>
-      <w:pPr>
-        <w:rPr>
-          <w:rFonts w:ascii="Aptos" w:hAnsi="Aptos"/>
-          <w:sz w:val="24"/>
-          <w:szCs w:val="24"/>
-          <w:lang w:val="es-MX"/>
-        </w:rPr>
-      </w:pPr>
-      <w:r>
-        <w:rPr>
-          <w:rFonts w:ascii="Aptos" w:hAnsi="Aptos"/>
-          <w:sz w:val="24"/>
-          <w:szCs w:val="24"/>
-          <w:lang w:val="es-MX"/>
-        </w:rPr>
-        <w:t>El sistema permitirá recuperar la inversión inicial en un plazo estimado de menos de un año, debido a</w:t>
-      </w:r>
-      <w:r>
-        <w:rPr>
-          <w:rFonts w:ascii="Aptos" w:hAnsi="Aptos"/>
-          <w:sz w:val="24"/>
-          <w:szCs w:val="24"/>
-          <w:lang w:val="es-MX"/>
-        </w:rPr>
-        <w:t xml:space="preserve"> la r</w:t>
-      </w:r>
-      <w:r>
-        <w:rPr>
-          <w:rFonts w:ascii="Aptos" w:hAnsi="Aptos"/>
-          <w:sz w:val="24"/>
-          <w:szCs w:val="24"/>
-          <w:lang w:val="es-MX"/>
-        </w:rPr>
-        <w:t>educción de costos por papelería y almacenamiento físico</w:t>
-      </w:r>
-      <w:r>
-        <w:rPr>
-          <w:rFonts w:ascii="Aptos" w:hAnsi="Aptos"/>
-          <w:sz w:val="24"/>
-          <w:szCs w:val="24"/>
-          <w:lang w:val="es-MX"/>
-        </w:rPr>
-        <w:t xml:space="preserve">, </w:t>
-      </w:r>
-      <w:r>
-        <w:rPr>
-          <w:rFonts w:ascii="Aptos" w:hAnsi="Aptos"/>
-          <w:sz w:val="24"/>
-          <w:szCs w:val="24"/>
-          <w:lang w:val="es-MX"/>
-        </w:rPr>
-        <w:t>sumado a la d</w:t>
-      </w:r>
-      <w:r>
-        <w:rPr>
-          <w:rFonts w:ascii="Aptos" w:hAnsi="Aptos"/>
-          <w:sz w:val="24"/>
-          <w:szCs w:val="24"/>
-          <w:lang w:val="es-MX"/>
-        </w:rPr>
-        <w:t>isminución de errores y pérdidas en inventarios</w:t>
-      </w:r>
-      <w:r>
-        <w:rPr>
-          <w:rFonts w:ascii="Aptos" w:hAnsi="Aptos"/>
-          <w:sz w:val="24"/>
-          <w:szCs w:val="24"/>
-          <w:lang w:val="es-MX"/>
-        </w:rPr>
-        <w:t>, harán posible la o</w:t>
-      </w:r>
-      <w:r>
-        <w:rPr>
-          <w:rFonts w:ascii="Aptos" w:hAnsi="Aptos"/>
-          <w:sz w:val="24"/>
-          <w:szCs w:val="24"/>
-          <w:lang w:val="es-MX"/>
-        </w:rPr>
-        <w:t>ptimización del tiempo de atención, lo que mejora la productividad del consultorio.</w:t>
-      </w:r>
-    </w:p>
-    <w:p>
-      <w:pPr>
-        <w:pStyle w:val="Ttulo1"/>
-        <w:rPr>
-          <w:lang w:val="es-MX"/>
-        </w:rPr>
-      </w:pPr>
-      <w:r>
-        <w:rPr>
-          <w:lang w:val="es-MX"/>
-        </w:rPr>
-        <w:t>13. Recomendaciones y Aprobación</w:t>
-      </w:r>
-    </w:p>
-    <w:p>
-      <w:pPr>
-        <w:rPr>
-          <w:rFonts w:ascii="Aptos" w:hAnsi="Aptos"/>
-          <w:sz w:val="24"/>
-          <w:szCs w:val="24"/>
-          <w:lang w:val="es-MX"/>
-        </w:rPr>
-      </w:pPr>
-      <w:r>
-        <w:rPr>
-          <w:rFonts w:ascii="Aptos" w:hAnsi="Aptos"/>
-          <w:sz w:val="24"/>
-          <w:szCs w:val="24"/>
-          <w:lang w:val="es-MX"/>
-        </w:rPr>
-        <w:t xml:space="preserve">Tras el análisis realizado en las diferentes dimensiones de factibilidad, se concluye que el Sistema de Gestión de Citas Médicas, Expedientes Clínicos e Inventarios para el Consultorio y Farmacia </w:t>
-      </w:r>
-      <w:r>
-        <w:rPr>
-          <w:rFonts w:ascii="Aptos" w:hAnsi="Aptos"/>
-          <w:sz w:val="24"/>
-          <w:szCs w:val="24"/>
-          <w:lang w:val="es-MX"/>
-        </w:rPr>
-        <w:t>Salud Integral</w:t>
-      </w:r>
-      <w:r>
-        <w:rPr>
-          <w:rFonts w:ascii="Aptos" w:hAnsi="Aptos"/>
-          <w:sz w:val="24"/>
-          <w:szCs w:val="24"/>
-          <w:lang w:val="es-MX"/>
-        </w:rPr>
-        <w:t xml:space="preserve"> es un proyecto altamente viable y recomendable.</w:t>
-      </w:r>
-    </w:p>
-    <w:p>
-      <w:pPr>
-        <w:rPr>
-          <w:rFonts w:ascii="Aptos" w:hAnsi="Aptos"/>
-          <w:b/>
-          <w:bCs/>
-          <w:sz w:val="24"/>
-          <w:szCs w:val="24"/>
-          <w:lang w:val="es-MX"/>
-        </w:rPr>
-      </w:pPr>
-      <w:r>
-        <w:rPr>
-          <w:rFonts w:ascii="Aptos" w:hAnsi="Aptos"/>
-          <w:b/>
-          <w:bCs/>
-          <w:sz w:val="24"/>
-          <w:szCs w:val="24"/>
-          <w:lang w:val="es-MX"/>
-        </w:rPr>
-        <w:t>Beneficios identificados</w:t>
+        <w:t>Alta viabilidad técnica:</w:t>
+      </w:r>
+      <w:r>
+        <w:rPr>
+          <w:rFonts w:ascii="Aptos" w:hAnsi="Aptos"/>
+          <w:sz w:val="24"/>
+          <w:szCs w:val="24"/>
+          <w:lang w:val="es-MX"/>
+        </w:rPr>
+        <w:t xml:space="preserve"> el equipo de desarrollo cuenta con conocimientos y herramientas necesarias, utilizando software libre.</w:t>
       </w:r>
     </w:p>
     <w:p>
@@ -5782,16 +5907,16 @@
           <w:szCs w:val="24"/>
           <w:lang w:val="es-MX"/>
         </w:rPr>
-        <w:t xml:space="preserve">Beneficios tangibles: </w:t>
-      </w:r>
-      <w:r>
-        <w:rPr>
-          <w:rFonts w:ascii="Aptos" w:hAnsi="Aptos"/>
-          <w:sz w:val="24"/>
-          <w:szCs w:val="24"/>
-          <w:lang w:val="es-MX"/>
-        </w:rPr>
-        <w:t>reducción de tiempos de espera, mejor control de inventarios, disminución de errores en registros y digitalización de expedientes médicos.</w:t>
+        <w:t>Adaptabilidad y escalabilidad:</w:t>
+      </w:r>
+      <w:r>
+        <w:rPr>
+          <w:rFonts w:ascii="Aptos" w:hAnsi="Aptos"/>
+          <w:sz w:val="24"/>
+          <w:szCs w:val="24"/>
+          <w:lang w:val="es-MX"/>
+        </w:rPr>
+        <w:t xml:space="preserve"> el sistema puede crecer junto con la clínica o implementarse en otros consultorios similares.</w:t>
       </w:r>
     </w:p>
     <w:p>
@@ -5817,33 +5942,30 @@
           <w:szCs w:val="24"/>
           <w:lang w:val="es-MX"/>
         </w:rPr>
-        <w:t>Alta viabilidad técnica:</w:t>
-      </w:r>
-      <w:r>
-        <w:rPr>
-          <w:rFonts w:ascii="Aptos" w:hAnsi="Aptos"/>
-          <w:sz w:val="24"/>
-          <w:szCs w:val="24"/>
-          <w:lang w:val="es-MX"/>
-        </w:rPr>
-        <w:t xml:space="preserve"> el equipo de desarrollo cuenta con conocimientos y herramientas necesarias, utilizando software libre.</w:t>
+        <w:t>Cumplimiento legal:</w:t>
+      </w:r>
+      <w:r>
+        <w:rPr>
+          <w:rFonts w:ascii="Aptos" w:hAnsi="Aptos"/>
+          <w:sz w:val="24"/>
+          <w:szCs w:val="24"/>
+          <w:lang w:val="es-MX"/>
+        </w:rPr>
+        <w:t xml:space="preserve"> se apega a la normativa de protección de datos y lineamientos de registros electrónicos en salud.</w:t>
       </w:r>
     </w:p>
     <w:p>
       <w:pPr>
-        <w:pStyle w:val="Prrafodelista"/>
-        <w:numPr>
-          <w:ilvl w:val="0"/>
-          <w:numId w:val="10"/>
-        </w:numPr>
-        <w:rPr>
-          <w:rFonts w:ascii="Aptos" w:hAnsi="Aptos"/>
-          <w:sz w:val="24"/>
-          <w:szCs w:val="24"/>
-          <w:lang w:val="es-MX"/>
-        </w:rPr>
-      </w:pPr>
-      <w:r>
+        <w:rPr>
+          <w:rFonts w:ascii="Aptos" w:hAnsi="Aptos"/>
+          <w:sz w:val="24"/>
+          <w:szCs w:val="24"/>
+          <w:lang w:val="es-MX"/>
+        </w:rPr>
+      </w:pPr>
+    </w:p>
+    <w:p>
+      <w:pPr>
         <w:rPr>
           <w:rFonts w:ascii="Aptos" w:hAnsi="Aptos"/>
           <w:b/>
@@ -5852,31 +5974,6 @@
           <w:szCs w:val="24"/>
           <w:lang w:val="es-MX"/>
         </w:rPr>
-        <w:t>Adaptabilidad y escalabilidad:</w:t>
-      </w:r>
-      <w:r>
-        <w:rPr>
-          <w:rFonts w:ascii="Aptos" w:hAnsi="Aptos"/>
-          <w:sz w:val="24"/>
-          <w:szCs w:val="24"/>
-          <w:lang w:val="es-MX"/>
-        </w:rPr>
-        <w:t xml:space="preserve"> el sistema puede crecer junto con la clínica o implementarse en otros consultorios similares.</w:t>
-      </w:r>
-    </w:p>
-    <w:p>
-      <w:pPr>
-        <w:pStyle w:val="Prrafodelista"/>
-        <w:numPr>
-          <w:ilvl w:val="0"/>
-          <w:numId w:val="10"/>
-        </w:numPr>
-        <w:rPr>
-          <w:rFonts w:ascii="Aptos" w:hAnsi="Aptos"/>
-          <w:sz w:val="24"/>
-          <w:szCs w:val="24"/>
-          <w:lang w:val="es-MX"/>
-        </w:rPr>
       </w:pPr>
       <w:r>
         <w:rPr>
@@ -5887,49 +5984,6 @@
           <w:szCs w:val="24"/>
           <w:lang w:val="es-MX"/>
         </w:rPr>
-        <w:t>Cumplimiento legal:</w:t>
-      </w:r>
-      <w:r>
-        <w:rPr>
-          <w:rFonts w:ascii="Aptos" w:hAnsi="Aptos"/>
-          <w:sz w:val="24"/>
-          <w:szCs w:val="24"/>
-          <w:lang w:val="es-MX"/>
-        </w:rPr>
-        <w:t xml:space="preserve"> se apega a la normativa de protección de datos y lineamientos de registros electrónicos en salud.</w:t>
-      </w:r>
-    </w:p>
-    <w:p>
-      <w:pPr>
-        <w:rPr>
-          <w:rFonts w:ascii="Aptos" w:hAnsi="Aptos"/>
-          <w:sz w:val="24"/>
-          <w:szCs w:val="24"/>
-          <w:lang w:val="es-MX"/>
-        </w:rPr>
-      </w:pPr>
-    </w:p>
-    <w:p>
-      <w:pPr>
-        <w:rPr>
-          <w:rFonts w:ascii="Aptos" w:hAnsi="Aptos"/>
-          <w:b/>
-          <w:bCs/>
-          <w:sz w:val="24"/>
-          <w:szCs w:val="24"/>
-          <w:lang w:val="es-MX"/>
-        </w:rPr>
-      </w:pPr>
-      <w:r>
-        <w:rPr>
-          <w:rFonts w:ascii="Aptos" w:hAnsi="Aptos"/>
-          <w:b/>
-          <w:bCs/>
-          <w:sz w:val="24"/>
-          <w:szCs w:val="24"/>
-          <w:lang w:val="es-MX"/>
-        </w:rPr>
-        <w:lastRenderedPageBreak/>
         <w:t>Contras y riesgos</w:t>
       </w:r>
     </w:p>

</xml_diff>